<commit_message>
Mid term status report
</commit_message>
<xml_diff>
--- a/STLP/Documents/STLP_Mid_Term_Analysis.docx
+++ b/STLP/Documents/STLP_Mid_Term_Analysis.docx
@@ -3771,7 +3771,7 @@
                                     <w:szCs w:val="20"/>
                                   </w:rPr>
                                 </w:pPr>
-                                <w:hyperlink r:id="rId8" w:history="1">
+                                <w:hyperlink r:id="rId9" w:history="1">
                                   <w:r>
                                     <w:rPr>
                                       <w:rStyle w:val="Hyperlink"/>
@@ -3791,7 +3791,7 @@
                                   </w:rPr>
                                   <w:t xml:space="preserve">; </w:t>
                                 </w:r>
-                                <w:hyperlink r:id="rId9" w:history="1">
+                                <w:hyperlink r:id="rId10" w:history="1">
                                   <w:r>
                                     <w:rPr>
                                       <w:rStyle w:val="Hyperlink"/>
@@ -3972,7 +3972,7 @@
                               <w:szCs w:val="20"/>
                             </w:rPr>
                           </w:pPr>
-                          <w:hyperlink r:id="rId10" w:history="1">
+                          <w:hyperlink r:id="rId11" w:history="1">
                             <w:r>
                               <w:rPr>
                                 <w:rStyle w:val="Hyperlink"/>
@@ -3992,7 +3992,7 @@
                             </w:rPr>
                             <w:t xml:space="preserve">; </w:t>
                           </w:r>
-                          <w:hyperlink r:id="rId11" w:history="1">
+                          <w:hyperlink r:id="rId12" w:history="1">
                             <w:r>
                               <w:rPr>
                                 <w:rStyle w:val="Hyperlink"/>
@@ -5438,6 +5438,14 @@
         <w:t>20 milliseconds</w:t>
       </w:r>
       <w:r>
+        <w:rPr>
+          <w:rStyle w:val="FootnoteReference"/>
+          <w:b/>
+          <w:color w:val="C45911" w:themeColor="accent2" w:themeShade="BF"/>
+        </w:rPr>
+        <w:footnoteReference w:id="1"/>
+      </w:r>
+      <w:r>
         <w:t xml:space="preserve"> per pair. </w:t>
       </w:r>
       <w:r>
@@ -5489,7 +5497,7 @@
       <w:r>
         <w:t xml:space="preserve">Based on the </w:t>
       </w:r>
-      <w:hyperlink r:id="rId12" w:history="1">
+      <w:hyperlink r:id="rId13" w:history="1">
         <w:r>
           <w:rPr>
             <w:rStyle w:val="Hyperlink"/>
@@ -5901,6 +5909,7 @@
         <w:rPr>
           <w:noProof/>
         </w:rPr>
+        <w:lastRenderedPageBreak/>
         <w:t>business value</w:t>
       </w:r>
     </w:p>
@@ -5983,7 +5992,6 @@
           <w:b/>
           <w:noProof/>
         </w:rPr>
-        <w:lastRenderedPageBreak/>
         <w:t>SourceFileName@type</w:t>
       </w:r>
       <w:r>
@@ -6427,7 +6435,21 @@
           <w:b/>
           <w:noProof/>
         </w:rPr>
-        <w:t xml:space="preserve"> n_</w:t>
+        <w:t xml:space="preserve"> </w:t>
+      </w:r>
+      <w:r>
+        <w:rPr>
+          <w:b/>
+          <w:noProof/>
+        </w:rPr>
+        <w:t>(</w:t>
+      </w:r>
+      <w:r>
+        <w:rPr>
+          <w:b/>
+          <w:noProof/>
+        </w:rPr>
+        <w:t>n_</w:t>
       </w:r>
       <w:r>
         <w:rPr>
@@ -6442,6 +6464,13 @@
           <w:noProof/>
         </w:rPr>
         <w:t>/2</w:t>
+      </w:r>
+      <w:r>
+        <w:rPr>
+          <w:b/>
+          <w:noProof/>
+        </w:rPr>
+        <w:t>)</w:t>
       </w:r>
     </w:p>
     <w:p>
@@ -6973,6 +7002,7 @@
         <w:pStyle w:val="Heading2"/>
       </w:pPr>
       <w:r>
+        <w:lastRenderedPageBreak/>
         <w:t>Jaccard Similarity</w:t>
       </w:r>
     </w:p>
@@ -7012,7 +7042,6 @@
         <w:pStyle w:val="Heading2"/>
       </w:pPr>
       <w:r>
-        <w:lastRenderedPageBreak/>
         <w:t>Optimisations</w:t>
       </w:r>
     </w:p>
@@ -7140,19 +7169,19 @@
         <w:t>the</w:t>
       </w:r>
       <w:r>
-        <w:t xml:space="preserve"> doc11 is removed </w:t>
-      </w:r>
-      <w:r>
-        <w:t xml:space="preserve">from further comparisons </w:t>
-      </w:r>
-      <w:r>
-        <w:t xml:space="preserve">but doc1 </w:t>
-      </w:r>
-      <w:r>
-        <w:t xml:space="preserve">is retained </w:t>
-      </w:r>
-      <w:r>
-        <w:t xml:space="preserve">in the list. By applying this logic, the times were reduced to </w:t>
+        <w:t xml:space="preserve"> doc11</w:t>
+      </w:r>
+      <w:r>
+        <w:t xml:space="preserve"> is added as a member of the doc1 group and then </w:t>
+      </w:r>
+      <w:r>
+        <w:t xml:space="preserve">removed </w:t>
+      </w:r>
+      <w:r>
+        <w:t>from further comparisons</w:t>
+      </w:r>
+      <w:r>
+        <w:t xml:space="preserve">. By applying this logic, the times were reduced to </w:t>
       </w:r>
       <w:r>
         <w:rPr>
@@ -7238,7 +7267,7 @@
         <w:t xml:space="preserve"> A</w:t>
       </w:r>
       <w:r>
-        <w:t xml:space="preserve">fter building a set of 70 reference docs, with multiple members under each reference, a different set of docs were compared only to the initial reference docs. This reduced the number of comparisons to a maximum of a multiple of the number of references against the number of new docs. </w:t>
+        <w:t xml:space="preserve">fter building a set of 70 reference docs, with multiple members under each reference, a different set of docs were compared to the initial reference docs. This reduced the number of comparisons to a maximum of a multiple of the number of references against the number of new docs. </w:t>
       </w:r>
       <w:r>
         <w:t>F</w:t>
@@ -7353,7 +7382,7 @@
         <w:t>40%</w:t>
       </w:r>
       <w:r>
-        <w:t xml:space="preserve"> of 3000 docs compared into </w:t>
+        <w:t xml:space="preserve"> of 3000 docs into </w:t>
       </w:r>
       <w:r>
         <w:rPr>
@@ -7486,6 +7515,7 @@
         <w:pStyle w:val="Heading1"/>
       </w:pPr>
       <w:r>
+        <w:lastRenderedPageBreak/>
         <w:t>Where to go from here</w:t>
       </w:r>
     </w:p>
@@ -7554,7 +7584,6 @@
     </w:p>
     <w:p>
       <w:r>
-        <w:lastRenderedPageBreak/>
         <w:t>The processing is currently done on the same as the development machine. When it is running, it uses up 100% of CPU cycles and no other work is possible. We must separate the development and execution to separate servers, ideally remote Linux servers.</w:t>
       </w:r>
     </w:p>
@@ -7826,7 +7855,13 @@
     </w:p>
     <w:p>
       <w:r>
-        <w:t xml:space="preserve">Though I have not seen the original documents, a general idea about their content and format is available. When a new document, or hundreds of documents, arrive they should be compared with a finite number of reference docs to classify. </w:t>
+        <w:t>Though I have not seen the original documents, a general idea about their content and format is available</w:t>
+      </w:r>
+      <w:r>
+        <w:t xml:space="preserve"> from the CSV file</w:t>
+      </w:r>
+      <w:r>
+        <w:t xml:space="preserve">. When a new document, or hundreds of documents, arrive they should be compared with a finite number of reference docs to classify. </w:t>
       </w:r>
       <w:r>
         <w:rPr>
@@ -7957,28 +7992,21 @@
       <w:r>
         <w:t>It</w:t>
       </w:r>
+      <w:r>
+        <w:t xml:space="preserve"> must be investigated further.</w:t>
+      </w:r>
+    </w:p>
+    <w:p>
       <w:bookmarkStart w:id="0" w:name="_GoBack"/>
       <w:bookmarkEnd w:id="0"/>
-      <w:r>
-        <w:t xml:space="preserve"> must be investigated further.</w:t>
-      </w:r>
     </w:p>
-    <w:p/>
-    <w:p>
-      <w:pPr>
-        <w:jc w:val="left"/>
-      </w:pPr>
-    </w:p>
-    <w:p/>
-    <w:p/>
-    <w:p/>
     <w:p>
       <w:r>
         <w:t>___________END OF DOCUMENT___________</w:t>
       </w:r>
     </w:p>
     <w:sectPr>
-      <w:headerReference w:type="default" r:id="rId13"/>
+      <w:headerReference w:type="default" r:id="rId14"/>
       <w:pgSz w:w="11906" w:h="16838"/>
       <w:pgMar w:top="1440" w:right="1440" w:bottom="1440" w:left="1440" w:header="708" w:footer="708" w:gutter="0"/>
       <w:pgNumType w:start="0"/>
@@ -8022,6 +8050,31 @@
     <w:p>
       <w:r>
         <w:continuationSeparator/>
+      </w:r>
+    </w:p>
+  </w:footnote>
+  <w:footnote w:id="1">
+    <w:p>
+      <w:pPr>
+        <w:pStyle w:val="FootnoteText"/>
+        <w:rPr>
+          <w:lang w:val="en-US"/>
+        </w:rPr>
+      </w:pPr>
+      <w:r>
+        <w:rPr>
+          <w:rStyle w:val="FootnoteReference"/>
+        </w:rPr>
+        <w:footnoteRef/>
+      </w:r>
+      <w:r>
+        <w:t xml:space="preserve"> </w:t>
+      </w:r>
+      <w:r>
+        <w:rPr>
+          <w:lang w:val="en-US"/>
+        </w:rPr>
+        <w:t>This has now been reduced to 6 milliseconds</w:t>
       </w:r>
     </w:p>
   </w:footnote>
@@ -10139,6 +10192,143 @@
       <w:shd w:val="clear" w:color="auto" w:fill="E1DFDD"/>
     </w:rPr>
   </w:style>
+  <w:style w:type="character" w:styleId="CommentReference">
+    <w:name w:val="annotation reference"/>
+    <w:basedOn w:val="DefaultParagraphFont"/>
+    <w:uiPriority w:val="99"/>
+    <w:semiHidden/>
+    <w:unhideWhenUsed/>
+    <w:rsid w:val="00577A51"/>
+    <w:rPr>
+      <w:sz w:val="16"/>
+      <w:szCs w:val="16"/>
+    </w:rPr>
+  </w:style>
+  <w:style w:type="paragraph" w:styleId="CommentText">
+    <w:name w:val="annotation text"/>
+    <w:basedOn w:val="Normal"/>
+    <w:link w:val="CommentTextChar"/>
+    <w:uiPriority w:val="99"/>
+    <w:semiHidden/>
+    <w:unhideWhenUsed/>
+    <w:rsid w:val="00577A51"/>
+    <w:pPr>
+      <w:spacing w:line="240" w:lineRule="auto"/>
+    </w:pPr>
+    <w:rPr>
+      <w:sz w:val="20"/>
+      <w:szCs w:val="20"/>
+    </w:rPr>
+  </w:style>
+  <w:style w:type="character" w:customStyle="1" w:styleId="CommentTextChar">
+    <w:name w:val="Comment Text Char"/>
+    <w:basedOn w:val="DefaultParagraphFont"/>
+    <w:link w:val="CommentText"/>
+    <w:uiPriority w:val="99"/>
+    <w:semiHidden/>
+    <w:rsid w:val="00577A51"/>
+    <w:rPr>
+      <w:sz w:val="20"/>
+      <w:szCs w:val="20"/>
+    </w:rPr>
+  </w:style>
+  <w:style w:type="paragraph" w:styleId="CommentSubject">
+    <w:name w:val="annotation subject"/>
+    <w:basedOn w:val="CommentText"/>
+    <w:next w:val="CommentText"/>
+    <w:link w:val="CommentSubjectChar"/>
+    <w:uiPriority w:val="99"/>
+    <w:semiHidden/>
+    <w:unhideWhenUsed/>
+    <w:rsid w:val="00577A51"/>
+    <w:rPr>
+      <w:b/>
+      <w:bCs/>
+    </w:rPr>
+  </w:style>
+  <w:style w:type="character" w:customStyle="1" w:styleId="CommentSubjectChar">
+    <w:name w:val="Comment Subject Char"/>
+    <w:basedOn w:val="CommentTextChar"/>
+    <w:link w:val="CommentSubject"/>
+    <w:uiPriority w:val="99"/>
+    <w:semiHidden/>
+    <w:rsid w:val="00577A51"/>
+    <w:rPr>
+      <w:b/>
+      <w:bCs/>
+      <w:sz w:val="20"/>
+      <w:szCs w:val="20"/>
+    </w:rPr>
+  </w:style>
+  <w:style w:type="paragraph" w:styleId="BalloonText">
+    <w:name w:val="Balloon Text"/>
+    <w:basedOn w:val="Normal"/>
+    <w:link w:val="BalloonTextChar"/>
+    <w:uiPriority w:val="99"/>
+    <w:semiHidden/>
+    <w:unhideWhenUsed/>
+    <w:rsid w:val="00577A51"/>
+    <w:pPr>
+      <w:spacing w:after="0" w:line="240" w:lineRule="auto"/>
+    </w:pPr>
+    <w:rPr>
+      <w:rFonts w:ascii="Segoe UI" w:hAnsi="Segoe UI" w:cs="Segoe UI"/>
+      <w:sz w:val="18"/>
+      <w:szCs w:val="18"/>
+    </w:rPr>
+  </w:style>
+  <w:style w:type="character" w:customStyle="1" w:styleId="BalloonTextChar">
+    <w:name w:val="Balloon Text Char"/>
+    <w:basedOn w:val="DefaultParagraphFont"/>
+    <w:link w:val="BalloonText"/>
+    <w:uiPriority w:val="99"/>
+    <w:semiHidden/>
+    <w:rsid w:val="00577A51"/>
+    <w:rPr>
+      <w:rFonts w:ascii="Segoe UI" w:hAnsi="Segoe UI" w:cs="Segoe UI"/>
+      <w:sz w:val="18"/>
+      <w:szCs w:val="18"/>
+    </w:rPr>
+  </w:style>
+  <w:style w:type="paragraph" w:styleId="FootnoteText">
+    <w:name w:val="footnote text"/>
+    <w:basedOn w:val="Normal"/>
+    <w:link w:val="FootnoteTextChar"/>
+    <w:uiPriority w:val="99"/>
+    <w:semiHidden/>
+    <w:unhideWhenUsed/>
+    <w:rsid w:val="004D5213"/>
+    <w:pPr>
+      <w:spacing w:after="0" w:line="240" w:lineRule="auto"/>
+    </w:pPr>
+    <w:rPr>
+      <w:sz w:val="20"/>
+      <w:szCs w:val="20"/>
+    </w:rPr>
+  </w:style>
+  <w:style w:type="character" w:customStyle="1" w:styleId="FootnoteTextChar">
+    <w:name w:val="Footnote Text Char"/>
+    <w:basedOn w:val="DefaultParagraphFont"/>
+    <w:link w:val="FootnoteText"/>
+    <w:uiPriority w:val="99"/>
+    <w:semiHidden/>
+    <w:rsid w:val="004D5213"/>
+    <w:rPr>
+      <w:sz w:val="20"/>
+      <w:szCs w:val="20"/>
+    </w:rPr>
+  </w:style>
+  <w:style w:type="character" w:styleId="FootnoteReference">
+    <w:name w:val="footnote reference"/>
+    <w:basedOn w:val="DefaultParagraphFont"/>
+    <w:uiPriority w:val="99"/>
+    <w:semiHidden/>
+    <w:unhideWhenUsed/>
+    <w:rsid w:val="004D5213"/>
+    <w:rPr>
+      <w:vertAlign w:val="superscript"/>
+    </w:rPr>
+  </w:style>
 </w:styles>
 </file>
 
@@ -10448,10 +10638,22 @@
 </CoverPageProperties>
 </file>
 
+<file path=customXml/item2.xml><?xml version="1.0" encoding="utf-8"?>
+<b:Sources xmlns:b="http://schemas.openxmlformats.org/officeDocument/2006/bibliography" xmlns="http://schemas.openxmlformats.org/officeDocument/2006/bibliography" SelectedStyle="\APASixthEditionOfficeOnline.xsl" StyleName="APA" Version="6"/>
+</file>
+
 <file path=customXml/itemProps1.xml><?xml version="1.0" encoding="utf-8"?>
 <ds:datastoreItem xmlns:ds="http://schemas.openxmlformats.org/officeDocument/2006/customXml" ds:itemID="{55AF091B-3C7A-41E3-B477-F2FDAA23CFDA}">
   <ds:schemaRefs>
     <ds:schemaRef ds:uri="http://schemas.microsoft.com/office/2006/coverPageProps"/>
   </ds:schemaRefs>
 </ds:datastoreItem>
+</file>
+
+<file path=customXml/itemProps2.xml><?xml version="1.0" encoding="utf-8"?>
+<ds:datastoreItem xmlns:ds="http://schemas.openxmlformats.org/officeDocument/2006/customXml" ds:itemID="{9E8B5DC1-632D-4EFA-A851-A5511D3CE480}">
+  <ds:schemaRefs>
+    <ds:schemaRef ds:uri="http://schemas.openxmlformats.org/officeDocument/2006/bibliography"/>
+  </ds:schemaRefs>
+</ds:datastoreItem>
 </file>
</xml_diff>

<commit_message>
Updated on 20 Jan 2020
</commit_message>
<xml_diff>
--- a/STLP/Documents/STLP_Mid_Term_Analysis.docx
+++ b/STLP/Documents/STLP_Mid_Term_Analysis.docx
@@ -170,9 +170,8 @@
                                           <w:color w:val="FFFFFF" w:themeColor="background1"/>
                                           <w:sz w:val="28"/>
                                           <w:szCs w:val="28"/>
-                                          <w:lang w:val="en-AU"/>
                                         </w:rPr>
-                                        <w:t>13/01/2020</w:t>
+                                        <w:t>1/13/2020</w:t>
                                       </w:r>
                                     </w:p>
                                   </w:sdtContent>
@@ -3484,9 +3483,8 @@
                                     <w:color w:val="FFFFFF" w:themeColor="background1"/>
                                     <w:sz w:val="28"/>
                                     <w:szCs w:val="28"/>
-                                    <w:lang w:val="en-AU"/>
                                   </w:rPr>
-                                  <w:t>13/01/2020</w:t>
+                                  <w:t>1/13/2020</w:t>
                                 </w:r>
                               </w:p>
                             </w:sdtContent>
@@ -5016,7 +5014,7 @@
         <w:t>.</w:t>
       </w:r>
       <w:r>
-        <w:t xml:space="preserve"> The estimates of CPU execution times and speeding up are approximate. Projected speed ups are </w:t>
+        <w:t xml:space="preserve"> The estimates of CPU execution times and speeding up are approximate. Projected speedups are </w:t>
       </w:r>
       <w:r>
         <w:t>theoretical</w:t>
@@ -5562,14 +5560,7 @@
           <w:b/>
           <w:color w:val="00B0F0"/>
         </w:rPr>
-        <w:t>stlprecordassociationkeyphrases</w:t>
-      </w:r>
-      <w:r>
-        <w:rPr>
-          <w:b/>
-          <w:color w:val="00B0F0"/>
-        </w:rPr>
-        <w:t>’</w:t>
+        <w:t>stlprecordassociationkeyphrases’</w:t>
       </w:r>
       <w:r>
         <w:t>, contained the filenames and NLP-extracted keywords/phrases</w:t>
@@ -6229,456 +6220,357 @@
         <w:t>30 URLs</w:t>
       </w:r>
       <w:r>
-        <w:t xml:space="preserve"> were compared to each other in all possible pairs to determine the CS scores. The number of possible pairs is determined by the formula below.</w:t>
+        <w:t xml:space="preserve"> were compared to each other in all possible pairs to determine the CS scores</w:t>
+      </w:r>
+      <w:r>
+        <w:t xml:space="preserve"> and manually examined for accuracy</w:t>
+      </w:r>
+      <w:r>
+        <w:t>.</w:t>
+      </w:r>
+      <w:r>
+        <w:t xml:space="preserve"> Positives are those pairs that were on the same topic and negatives were different topics. A “</w:t>
+      </w:r>
+      <w:r>
+        <w:rPr>
+          <w:b/>
+          <w:color w:val="00B0F0"/>
+        </w:rPr>
+        <w:t>False Positive (FP)</w:t>
+      </w:r>
+      <w:r>
+        <w:t>” is a pair that scored above threshold even though the topics are different, and a “</w:t>
+      </w:r>
+      <w:r>
+        <w:rPr>
+          <w:b/>
+          <w:color w:val="00B0F0"/>
+        </w:rPr>
+        <w:t>False Negative (FN)</w:t>
+      </w:r>
+      <w:r>
+        <w:t xml:space="preserve">” is a pair that had the same topic but scored below threshold. </w:t>
       </w:r>
     </w:p>
     <w:p>
-      <w:pPr>
-        <w:ind w:left="720"/>
-        <w:rPr>
-          <w:b/>
-          <w:noProof/>
-        </w:rPr>
-      </w:pPr>
-      <w:r>
-        <w:rPr>
-          <w:b/>
-          <w:noProof/>
-        </w:rPr>
-        <w:t>n</w:t>
-      </w:r>
-      <w:r>
-        <w:rPr>
-          <w:b/>
-          <w:noProof/>
-        </w:rPr>
-        <w:t>_pairs = ((n_</w:t>
-      </w:r>
-      <w:r>
-        <w:rPr>
-          <w:b/>
-          <w:noProof/>
-        </w:rPr>
-        <w:t>docs</w:t>
-      </w:r>
-      <w:r>
-        <w:rPr>
-          <w:b/>
-          <w:noProof/>
-        </w:rPr>
-        <w:t xml:space="preserve"> * </w:t>
-      </w:r>
-      <w:r>
-        <w:rPr>
-          <w:b/>
-          <w:noProof/>
-        </w:rPr>
-        <w:t>(</w:t>
-      </w:r>
-      <w:r>
-        <w:rPr>
-          <w:b/>
-          <w:noProof/>
-        </w:rPr>
-        <w:t>n_</w:t>
-      </w:r>
-      <w:r>
-        <w:rPr>
-          <w:b/>
-          <w:noProof/>
-        </w:rPr>
-        <w:t>docs</w:t>
-      </w:r>
-      <w:r>
-        <w:rPr>
-          <w:b/>
-          <w:noProof/>
-        </w:rPr>
-        <w:t>+1</w:t>
-      </w:r>
-      <w:r>
-        <w:rPr>
-          <w:b/>
-          <w:noProof/>
-        </w:rPr>
-        <w:t>)</w:t>
-      </w:r>
-      <w:r>
-        <w:rPr>
-          <w:b/>
-          <w:noProof/>
-        </w:rPr>
-        <w:t xml:space="preserve">) / 2 ) </w:t>
-      </w:r>
-      <w:r>
-        <w:rPr>
-          <w:b/>
-          <w:noProof/>
-        </w:rPr>
-        <w:t>-</w:t>
-      </w:r>
-      <w:r>
-        <w:rPr>
-          <w:b/>
-          <w:noProof/>
-        </w:rPr>
-        <w:t xml:space="preserve"> n_</w:t>
-      </w:r>
-      <w:r>
-        <w:rPr>
-          <w:b/>
-          <w:noProof/>
-        </w:rPr>
-        <w:t>docs</w:t>
+      <w:r>
+        <w:rPr>
+          <w:b/>
+          <w:color w:val="00B0F0"/>
+        </w:rPr>
+        <w:t xml:space="preserve">Error rate </w:t>
+      </w:r>
+      <w:r>
+        <w:t xml:space="preserve">was calculated as a </w:t>
+      </w:r>
+      <w:r>
+        <w:rPr>
+          <w:b/>
+          <w:color w:val="00B0F0"/>
+        </w:rPr>
+        <w:t>percentage of FPs plus FNs</w:t>
+      </w:r>
+      <w:r>
+        <w:t xml:space="preserve"> out of total pairs. Then, the </w:t>
+      </w:r>
+      <w:r>
+        <w:rPr>
+          <w:b/>
+          <w:color w:val="00B0F0"/>
+        </w:rPr>
+        <w:t>accuracy</w:t>
+      </w:r>
+      <w:r>
+        <w:rPr>
+          <w:color w:val="00B0F0"/>
+        </w:rPr>
+        <w:t xml:space="preserve"> </w:t>
+      </w:r>
+      <w:r>
+        <w:t xml:space="preserve">is the </w:t>
+      </w:r>
+      <w:r>
+        <w:rPr>
+          <w:b/>
+          <w:color w:val="00B0F0"/>
+        </w:rPr>
+        <w:t>error percentage deducted from 100</w:t>
+      </w:r>
+      <w:r>
+        <w:t>.</w:t>
       </w:r>
     </w:p>
     <w:p>
-      <w:pPr>
-        <w:ind w:left="720"/>
-        <w:rPr>
-          <w:noProof/>
-        </w:rPr>
-      </w:pPr>
-      <w:r>
-        <w:rPr>
-          <w:noProof/>
-        </w:rPr>
-        <w:t>o</w:t>
-      </w:r>
-      <w:r>
-        <w:rPr>
-          <w:noProof/>
-        </w:rPr>
-        <w:t>r</w:t>
+      <w:r>
+        <w:t xml:space="preserve">Based on </w:t>
+      </w:r>
+      <w:r>
+        <w:t>the best accuracy</w:t>
+      </w:r>
+      <w:r>
+        <w:t xml:space="preserve"> a CS score of </w:t>
+      </w:r>
+      <w:r>
+        <w:rPr>
+          <w:b/>
+          <w:color w:val="00B0F0"/>
+        </w:rPr>
+        <w:t>0.94</w:t>
+      </w:r>
+      <w:r>
+        <w:t xml:space="preserve"> was chosen as the </w:t>
+      </w:r>
+      <w:r>
+        <w:rPr>
+          <w:b/>
+          <w:color w:val="00B0F0"/>
+        </w:rPr>
+        <w:t>threshold</w:t>
+      </w:r>
+      <w:r>
+        <w:t>.</w:t>
       </w:r>
     </w:p>
     <w:p>
-      <w:pPr>
-        <w:ind w:left="720"/>
-        <w:rPr>
-          <w:b/>
-          <w:noProof/>
-        </w:rPr>
-      </w:pPr>
-      <w:r>
-        <w:rPr>
-          <w:b/>
-          <w:noProof/>
-        </w:rPr>
-        <w:t>n</w:t>
-      </w:r>
-      <w:r>
-        <w:rPr>
-          <w:b/>
-          <w:noProof/>
-        </w:rPr>
-        <w:t xml:space="preserve">_pairs = </w:t>
-      </w:r>
-      <w:r>
-        <w:rPr>
-          <w:b/>
-          <w:noProof/>
-        </w:rPr>
-        <w:t>((</w:t>
-      </w:r>
-      <w:r>
-        <w:rPr>
-          <w:b/>
-          <w:noProof/>
-        </w:rPr>
-        <w:t>n_</w:t>
-      </w:r>
-      <w:r>
-        <w:rPr>
-          <w:b/>
-          <w:noProof/>
-        </w:rPr>
-        <w:t>docs</w:t>
-      </w:r>
-      <w:r>
-        <w:rPr>
-          <w:b/>
-          <w:noProof/>
-        </w:rPr>
-        <w:t xml:space="preserve"> *</w:t>
-      </w:r>
-      <w:r>
-        <w:rPr>
-          <w:b/>
-          <w:noProof/>
-        </w:rPr>
-        <w:t>* 2</w:t>
-      </w:r>
-      <w:r>
-        <w:rPr>
-          <w:b/>
-          <w:noProof/>
-        </w:rPr>
-        <w:t>)/2)</w:t>
-      </w:r>
-      <w:r>
-        <w:rPr>
-          <w:b/>
-          <w:noProof/>
-        </w:rPr>
-        <w:t xml:space="preserve"> </w:t>
-      </w:r>
-      <w:r>
-        <w:rPr>
-          <w:b/>
-          <w:noProof/>
-        </w:rPr>
-        <w:t>-</w:t>
-      </w:r>
-      <w:r>
-        <w:rPr>
-          <w:b/>
-          <w:noProof/>
-        </w:rPr>
-        <w:t xml:space="preserve"> </w:t>
-      </w:r>
-      <w:r>
-        <w:rPr>
-          <w:b/>
-          <w:noProof/>
-        </w:rPr>
-        <w:t>(</w:t>
-      </w:r>
-      <w:r>
-        <w:rPr>
-          <w:b/>
-          <w:noProof/>
-        </w:rPr>
-        <w:t>n_</w:t>
-      </w:r>
-      <w:r>
-        <w:rPr>
-          <w:b/>
-          <w:noProof/>
-        </w:rPr>
-        <w:t>docs</w:t>
-      </w:r>
-      <w:r>
-        <w:rPr>
-          <w:b/>
-          <w:noProof/>
-        </w:rPr>
-        <w:t>/2</w:t>
-      </w:r>
-      <w:r>
-        <w:rPr>
-          <w:b/>
-          <w:noProof/>
-        </w:rPr>
-        <w:t>)</w:t>
+      <w:r>
+        <w:t>The number of possible pairs is determined by the formula below</w:t>
+      </w:r>
+      <w:r>
+        <w:t>.</w:t>
       </w:r>
     </w:p>
     <w:p>
       <w:pPr>
-        <w:rPr>
-          <w:noProof/>
-        </w:rPr>
-      </w:pPr>
-      <w:r>
-        <w:rPr>
-          <w:noProof/>
-        </w:rPr>
-        <w:t xml:space="preserve">Thus, </w:t>
-      </w:r>
-      <w:r>
-        <w:rPr>
-          <w:b/>
-          <w:noProof/>
-          <w:color w:val="00B0F0"/>
-        </w:rPr>
-        <w:t>19,267</w:t>
-      </w:r>
-      <w:r>
-        <w:rPr>
-          <w:noProof/>
-        </w:rPr>
-        <w:t xml:space="preserve"> lines would require </w:t>
-      </w:r>
-      <w:r>
-        <w:rPr>
-          <w:b/>
-          <w:noProof/>
-          <w:color w:val="00B0F0"/>
-        </w:rPr>
-        <w:t>185</w:t>
-      </w:r>
-      <w:r>
-        <w:rPr>
-          <w:b/>
-          <w:noProof/>
-          <w:color w:val="00B0F0"/>
-        </w:rPr>
-        <w:t>,</w:t>
-      </w:r>
-      <w:r>
-        <w:rPr>
-          <w:b/>
-          <w:noProof/>
-          <w:color w:val="00B0F0"/>
-        </w:rPr>
-        <w:t>599</w:t>
-      </w:r>
-      <w:r>
-        <w:rPr>
-          <w:b/>
-          <w:noProof/>
-          <w:color w:val="00B0F0"/>
-        </w:rPr>
-        <w:t>,</w:t>
-      </w:r>
-      <w:r>
-        <w:rPr>
-          <w:b/>
-          <w:noProof/>
-          <w:color w:val="00B0F0"/>
-        </w:rPr>
-        <w:t>011</w:t>
-      </w:r>
-      <w:r>
-        <w:rPr>
-          <w:noProof/>
-        </w:rPr>
-        <w:t xml:space="preserve"> (186 million) pair-wise comparisons</w:t>
-      </w:r>
-      <w:r>
-        <w:rPr>
-          <w:noProof/>
-        </w:rPr>
-        <w:t>. This is far too much for the algorithm developed for the URLs. Hence, optimisations to speedup the execution were required. These are described later in this document.</w:t>
+        <w:ind w:left="720"/>
+        <w:rPr>
+          <w:b/>
+          <w:noProof/>
+        </w:rPr>
+      </w:pPr>
+      <w:r>
+        <w:rPr>
+          <w:b/>
+          <w:noProof/>
+        </w:rPr>
+        <w:t>n</w:t>
+      </w:r>
+      <w:r>
+        <w:rPr>
+          <w:b/>
+          <w:noProof/>
+        </w:rPr>
+        <w:t>_pairs = ((n_</w:t>
+      </w:r>
+      <w:r>
+        <w:rPr>
+          <w:b/>
+          <w:noProof/>
+        </w:rPr>
+        <w:t>docs</w:t>
+      </w:r>
+      <w:r>
+        <w:rPr>
+          <w:b/>
+          <w:noProof/>
+        </w:rPr>
+        <w:t xml:space="preserve"> * </w:t>
+      </w:r>
+      <w:r>
+        <w:rPr>
+          <w:b/>
+          <w:noProof/>
+        </w:rPr>
+        <w:t>(</w:t>
+      </w:r>
+      <w:r>
+        <w:rPr>
+          <w:b/>
+          <w:noProof/>
+        </w:rPr>
+        <w:t>n_</w:t>
+      </w:r>
+      <w:r>
+        <w:rPr>
+          <w:b/>
+          <w:noProof/>
+        </w:rPr>
+        <w:t>docs</w:t>
+      </w:r>
+      <w:r>
+        <w:rPr>
+          <w:b/>
+          <w:noProof/>
+        </w:rPr>
+        <w:t>+1</w:t>
+      </w:r>
+      <w:r>
+        <w:rPr>
+          <w:b/>
+          <w:noProof/>
+        </w:rPr>
+        <w:t>)</w:t>
+      </w:r>
+      <w:r>
+        <w:rPr>
+          <w:b/>
+          <w:noProof/>
+        </w:rPr>
+        <w:t xml:space="preserve">) / 2 ) </w:t>
+      </w:r>
+      <w:r>
+        <w:rPr>
+          <w:b/>
+          <w:noProof/>
+        </w:rPr>
+        <w:t>-</w:t>
+      </w:r>
+      <w:r>
+        <w:rPr>
+          <w:b/>
+          <w:noProof/>
+        </w:rPr>
+        <w:t xml:space="preserve"> n_</w:t>
+      </w:r>
+      <w:r>
+        <w:rPr>
+          <w:b/>
+          <w:noProof/>
+        </w:rPr>
+        <w:t>docs</w:t>
       </w:r>
     </w:p>
     <w:p>
       <w:pPr>
-        <w:pStyle w:val="Heading2"/>
-        <w:rPr>
-          <w:noProof/>
-        </w:rPr>
-      </w:pPr>
-      <w:r>
-        <w:rPr>
-          <w:noProof/>
-        </w:rPr>
-        <w:t>Pair-wise comparison</w:t>
+        <w:ind w:left="720"/>
+        <w:rPr>
+          <w:noProof/>
+        </w:rPr>
+      </w:pPr>
+      <w:r>
+        <w:rPr>
+          <w:noProof/>
+        </w:rPr>
+        <w:t>o</w:t>
+      </w:r>
+      <w:r>
+        <w:rPr>
+          <w:noProof/>
+        </w:rPr>
+        <w:t>r</w:t>
       </w:r>
     </w:p>
     <w:p>
       <w:pPr>
-        <w:rPr>
-          <w:noProof/>
-        </w:rPr>
-      </w:pPr>
-      <w:r>
-        <w:rPr>
-          <w:noProof/>
-        </w:rPr>
-        <w:t xml:space="preserve">The CSV file is read fully, or line by line, into the RAM and </w:t>
-      </w:r>
-      <w:r>
-        <w:rPr>
-          <w:noProof/>
-        </w:rPr>
-        <w:t xml:space="preserve">the rows are </w:t>
-      </w:r>
-      <w:r>
-        <w:rPr>
-          <w:noProof/>
-        </w:rPr>
-        <w:t xml:space="preserve">split for each column. By looking at </w:t>
-      </w:r>
-      <w:r>
-        <w:rPr>
-          <w:b/>
-          <w:noProof/>
-          <w:color w:val="00B0F0"/>
-        </w:rPr>
-        <w:t>column 4</w:t>
-      </w:r>
-      <w:r>
-        <w:rPr>
-          <w:noProof/>
-        </w:rPr>
-        <w:t xml:space="preserve"> (“</w:t>
-      </w:r>
-      <w:r>
-        <w:rPr>
-          <w:b/>
-          <w:noProof/>
-          <w:color w:val="00B0F0"/>
-        </w:rPr>
-        <w:t>SourceFileName</w:t>
-      </w:r>
-      <w:r>
-        <w:rPr>
-          <w:b/>
-          <w:noProof/>
-        </w:rPr>
-        <w:t>”</w:t>
-      </w:r>
-      <w:r>
-        <w:rPr>
-          <w:noProof/>
-        </w:rPr>
-        <w:t xml:space="preserve">) the </w:t>
-      </w:r>
-      <w:r>
-        <w:rPr>
-          <w:b/>
-          <w:noProof/>
-          <w:color w:val="00B0F0"/>
-        </w:rPr>
-        <w:t>keyphrases</w:t>
-      </w:r>
-      <w:r>
-        <w:rPr>
-          <w:noProof/>
-          <w:color w:val="00B0F0"/>
+        <w:ind w:left="720"/>
+        <w:rPr>
+          <w:b/>
+          <w:noProof/>
+        </w:rPr>
+      </w:pPr>
+      <w:r>
+        <w:rPr>
+          <w:b/>
+          <w:noProof/>
+        </w:rPr>
+        <w:t>n</w:t>
+      </w:r>
+      <w:r>
+        <w:rPr>
+          <w:b/>
+          <w:noProof/>
+        </w:rPr>
+        <w:t xml:space="preserve">_pairs = </w:t>
+      </w:r>
+      <w:r>
+        <w:rPr>
+          <w:b/>
+          <w:noProof/>
+        </w:rPr>
+        <w:t>((</w:t>
+      </w:r>
+      <w:r>
+        <w:rPr>
+          <w:b/>
+          <w:noProof/>
+        </w:rPr>
+        <w:t>n_</w:t>
+      </w:r>
+      <w:r>
+        <w:rPr>
+          <w:b/>
+          <w:noProof/>
+        </w:rPr>
+        <w:t>docs</w:t>
+      </w:r>
+      <w:r>
+        <w:rPr>
+          <w:b/>
+          <w:noProof/>
+        </w:rPr>
+        <w:t xml:space="preserve"> ** 2</w:t>
+      </w:r>
+      <w:r>
+        <w:rPr>
+          <w:b/>
+          <w:noProof/>
+        </w:rPr>
+        <w:t>)/2)</w:t>
+      </w:r>
+      <w:r>
+        <w:rPr>
+          <w:b/>
+          <w:noProof/>
         </w:rPr>
         <w:t xml:space="preserve"> </w:t>
       </w:r>
       <w:r>
         <w:rPr>
-          <w:noProof/>
-        </w:rPr>
-        <w:t xml:space="preserve">in </w:t>
-      </w:r>
-      <w:r>
-        <w:rPr>
-          <w:b/>
-          <w:noProof/>
-          <w:color w:val="00B0F0"/>
-        </w:rPr>
-        <w:t>column 3</w:t>
-      </w:r>
-      <w:r>
-        <w:rPr>
-          <w:noProof/>
-        </w:rPr>
-        <w:t xml:space="preserve"> were concatenated for each file, using space as separator between each row. </w:t>
-      </w:r>
-      <w:r>
-        <w:rPr>
-          <w:noProof/>
-        </w:rPr>
-        <w:t xml:space="preserve">Since the filenames often had relevant key words in them, the </w:t>
-      </w:r>
-      <w:r>
-        <w:rPr>
-          <w:b/>
-          <w:noProof/>
-          <w:color w:val="00B0F0"/>
-        </w:rPr>
-        <w:t>filenames were appended</w:t>
-      </w:r>
-      <w:r>
-        <w:rPr>
-          <w:noProof/>
-        </w:rPr>
-        <w:t xml:space="preserve"> to the begininng of the text formed from the keyphrases. This proved to assist in the scoring (see later).</w:t>
+          <w:b/>
+          <w:noProof/>
+        </w:rPr>
+        <w:t>-</w:t>
+      </w:r>
+      <w:r>
+        <w:rPr>
+          <w:b/>
+          <w:noProof/>
+        </w:rPr>
+        <w:t xml:space="preserve"> </w:t>
+      </w:r>
+      <w:r>
+        <w:rPr>
+          <w:b/>
+          <w:noProof/>
+        </w:rPr>
+        <w:t>(</w:t>
+      </w:r>
+      <w:r>
+        <w:rPr>
+          <w:b/>
+          <w:noProof/>
+        </w:rPr>
+        <w:t>n_</w:t>
+      </w:r>
+      <w:r>
+        <w:rPr>
+          <w:b/>
+          <w:noProof/>
+        </w:rPr>
+        <w:t>docs</w:t>
+      </w:r>
+      <w:r>
+        <w:rPr>
+          <w:b/>
+          <w:noProof/>
+        </w:rPr>
+        <w:t>/2</w:t>
+      </w:r>
+      <w:r>
+        <w:rPr>
+          <w:b/>
+          <w:noProof/>
+        </w:rPr>
+        <w:t>)</w:t>
       </w:r>
     </w:p>
     <w:p>
@@ -6691,603 +6583,696 @@
         <w:rPr>
           <w:noProof/>
         </w:rPr>
-        <w:t>The results were added to an ‘</w:t>
-      </w:r>
-      <w:r>
-        <w:rPr>
-          <w:b/>
-          <w:noProof/>
-          <w:color w:val="00B0F0"/>
-        </w:rPr>
-        <w:t>OrderedDict’</w:t>
-      </w:r>
-      <w:r>
-        <w:rPr>
-          <w:noProof/>
-          <w:color w:val="00B0F0"/>
-        </w:rPr>
-        <w:t xml:space="preserve"> </w:t>
-      </w:r>
-      <w:r>
-        <w:rPr>
-          <w:noProof/>
-        </w:rPr>
-        <w:t xml:space="preserve">object using the </w:t>
-      </w:r>
-      <w:r>
-        <w:rPr>
-          <w:b/>
-          <w:noProof/>
-          <w:color w:val="00B0F0"/>
-        </w:rPr>
-        <w:t>SourceFileName</w:t>
-      </w:r>
-      <w:r>
-        <w:rPr>
-          <w:noProof/>
-          <w:color w:val="00B0F0"/>
-        </w:rPr>
-        <w:t xml:space="preserve"> </w:t>
-      </w:r>
-      <w:r>
-        <w:rPr>
-          <w:noProof/>
-        </w:rPr>
-        <w:t xml:space="preserve">as the </w:t>
-      </w:r>
-      <w:r>
-        <w:rPr>
-          <w:b/>
-          <w:noProof/>
-          <w:color w:val="00B0F0"/>
-        </w:rPr>
-        <w:t>key</w:t>
-      </w:r>
-      <w:r>
-        <w:rPr>
-          <w:noProof/>
-          <w:color w:val="00B0F0"/>
-        </w:rPr>
-        <w:t xml:space="preserve"> </w:t>
-      </w:r>
-      <w:r>
-        <w:rPr>
-          <w:noProof/>
-        </w:rPr>
-        <w:t xml:space="preserve">and the concatenated </w:t>
-      </w:r>
-      <w:r>
-        <w:rPr>
-          <w:b/>
-          <w:noProof/>
-          <w:color w:val="00B0F0"/>
-        </w:rPr>
-        <w:t>keyphrases</w:t>
-      </w:r>
-      <w:r>
-        <w:rPr>
-          <w:noProof/>
-          <w:color w:val="00B0F0"/>
-        </w:rPr>
-        <w:t xml:space="preserve"> </w:t>
-      </w:r>
-      <w:r>
-        <w:rPr>
-          <w:noProof/>
-        </w:rPr>
-        <w:t xml:space="preserve">as the </w:t>
-      </w:r>
-      <w:r>
-        <w:rPr>
-          <w:b/>
-          <w:noProof/>
-          <w:color w:val="00B0F0"/>
-        </w:rPr>
-        <w:t>value</w:t>
-      </w:r>
-      <w:r>
-        <w:rPr>
-          <w:noProof/>
-          <w:color w:val="00B0F0"/>
-        </w:rPr>
-        <w:t xml:space="preserve"> </w:t>
-      </w:r>
-      <w:r>
-        <w:rPr>
-          <w:noProof/>
-        </w:rPr>
-        <w:t>for each file.</w:t>
+        <w:t xml:space="preserve">Thus, </w:t>
+      </w:r>
+      <w:r>
+        <w:rPr>
+          <w:b/>
+          <w:noProof/>
+          <w:color w:val="00B0F0"/>
+        </w:rPr>
+        <w:t>19,267</w:t>
+      </w:r>
+      <w:r>
+        <w:rPr>
+          <w:noProof/>
+        </w:rPr>
+        <w:t xml:space="preserve"> lines would require </w:t>
+      </w:r>
+      <w:r>
+        <w:rPr>
+          <w:b/>
+          <w:noProof/>
+          <w:color w:val="00B0F0"/>
+        </w:rPr>
+        <w:t>185,599,011</w:t>
+      </w:r>
+      <w:r>
+        <w:rPr>
+          <w:noProof/>
+        </w:rPr>
+        <w:t xml:space="preserve"> (186 million) pair-wise comparisons</w:t>
+      </w:r>
+      <w:r>
+        <w:rPr>
+          <w:noProof/>
+        </w:rPr>
+        <w:t>. This is far too much for the algorithm developed for the URLs. Hence, optimisations to speedup the execution were required. These are described later in this document.</w:t>
       </w:r>
     </w:p>
     <w:p>
-      <w:r>
-        <w:t xml:space="preserve">The comparison, using </w:t>
-      </w:r>
-      <w:r>
-        <w:rPr>
-          <w:b/>
-          <w:color w:val="00B0F0"/>
-        </w:rPr>
-        <w:t>parallelised</w:t>
-      </w:r>
-      <w:r>
-        <w:rPr>
-          <w:color w:val="00B0F0"/>
-        </w:rPr>
-        <w:t xml:space="preserve"> </w:t>
-      </w:r>
-      <w:r>
-        <w:rPr>
-          <w:b/>
-          <w:color w:val="00B0F0"/>
-        </w:rPr>
-        <w:t>code</w:t>
-      </w:r>
-      <w:r>
-        <w:rPr>
-          <w:color w:val="00B0F0"/>
-        </w:rPr>
-        <w:t xml:space="preserve"> </w:t>
-      </w:r>
-      <w:r>
-        <w:t xml:space="preserve">to work across </w:t>
-      </w:r>
-      <w:r>
-        <w:rPr>
-          <w:b/>
-          <w:color w:val="00B0F0"/>
-        </w:rPr>
-        <w:t>multiple cores</w:t>
-      </w:r>
-      <w:r>
-        <w:t xml:space="preserve">, was then made using the same code for comparing the page contents from URLs. The CS scores so calculated are kept in a </w:t>
-      </w:r>
-      <w:r>
-        <w:rPr>
-          <w:b/>
-          <w:color w:val="00B0F0"/>
-        </w:rPr>
-        <w:t>shared memory</w:t>
-      </w:r>
-      <w:r>
-        <w:t xml:space="preserve"> across multiple processes and, upon ter</w:t>
-      </w:r>
-      <w:r>
-        <w:t>m</w:t>
-      </w:r>
-      <w:r>
-        <w:t xml:space="preserve">ination of all processes, re-written into a </w:t>
-      </w:r>
-      <w:r>
-        <w:rPr>
-          <w:b/>
-          <w:color w:val="00B0F0"/>
-        </w:rPr>
-        <w:t>TSV</w:t>
-      </w:r>
-      <w:r>
-        <w:rPr>
-          <w:color w:val="00B0F0"/>
-        </w:rPr>
-        <w:t xml:space="preserve"> </w:t>
-      </w:r>
-      <w:r>
-        <w:t>file for manual analysis.</w:t>
+      <w:pPr>
+        <w:pStyle w:val="Heading2"/>
+        <w:rPr>
+          <w:noProof/>
+        </w:rPr>
+      </w:pPr>
+      <w:r>
+        <w:rPr>
+          <w:noProof/>
+        </w:rPr>
+        <w:t>Pair-wise comparison</w:t>
       </w:r>
     </w:p>
     <w:p>
-      <w:r>
-        <w:t xml:space="preserve">The manual analysis was done by reading the TSV file into Excel, highlighting the CS scores above threshold (tried </w:t>
-      </w:r>
-      <w:r>
-        <w:rPr>
-          <w:b/>
-          <w:color w:val="00B0F0"/>
-        </w:rPr>
-        <w:t>0.90</w:t>
-      </w:r>
-      <w:r>
-        <w:t xml:space="preserve"> to </w:t>
-      </w:r>
-      <w:r>
-        <w:rPr>
-          <w:b/>
-          <w:color w:val="00B0F0"/>
-        </w:rPr>
-        <w:t>0.95</w:t>
-      </w:r>
-      <w:r>
-        <w:t xml:space="preserve"> and decided on </w:t>
-      </w:r>
-      <w:r>
-        <w:rPr>
-          <w:b/>
-          <w:color w:val="00B0F0"/>
-        </w:rPr>
-        <w:t>0.93</w:t>
-      </w:r>
-      <w:r>
-        <w:t xml:space="preserve"> as final) and then manually comparing the file names and the </w:t>
-      </w:r>
-      <w:r>
-        <w:rPr>
-          <w:noProof/>
+      <w:pPr>
+        <w:rPr>
+          <w:noProof/>
+        </w:rPr>
+      </w:pPr>
+      <w:r>
+        <w:rPr>
+          <w:noProof/>
+        </w:rPr>
+        <w:t xml:space="preserve">The CSV file is read fully, or line by line, into the RAM and </w:t>
+      </w:r>
+      <w:r>
+        <w:rPr>
+          <w:noProof/>
+        </w:rPr>
+        <w:t xml:space="preserve">the rows are </w:t>
+      </w:r>
+      <w:r>
+        <w:rPr>
+          <w:noProof/>
+        </w:rPr>
+        <w:t xml:space="preserve">split for each column. By looking at </w:t>
+      </w:r>
+      <w:r>
+        <w:rPr>
+          <w:b/>
+          <w:noProof/>
+          <w:color w:val="00B0F0"/>
+        </w:rPr>
+        <w:t>column 4</w:t>
+      </w:r>
+      <w:r>
+        <w:rPr>
+          <w:noProof/>
+        </w:rPr>
+        <w:t xml:space="preserve"> (“</w:t>
+      </w:r>
+      <w:r>
+        <w:rPr>
+          <w:b/>
+          <w:noProof/>
+          <w:color w:val="00B0F0"/>
+        </w:rPr>
+        <w:t>SourceFileName</w:t>
+      </w:r>
+      <w:r>
+        <w:rPr>
+          <w:b/>
+          <w:noProof/>
+        </w:rPr>
+        <w:t>”</w:t>
+      </w:r>
+      <w:r>
+        <w:rPr>
+          <w:noProof/>
+        </w:rPr>
+        <w:t xml:space="preserve">) the </w:t>
+      </w:r>
+      <w:r>
+        <w:rPr>
+          <w:b/>
+          <w:noProof/>
+          <w:color w:val="00B0F0"/>
         </w:rPr>
         <w:t>keyphrases</w:t>
       </w:r>
       <w:r>
-        <w:t xml:space="preserve"> between the members of each pair of documents. This </w:t>
-      </w:r>
-      <w:r>
-        <w:t xml:space="preserve">analysis is </w:t>
-      </w:r>
-      <w:r>
-        <w:rPr>
-          <w:b/>
-          <w:color w:val="00B0F0"/>
-        </w:rPr>
-        <w:t>subjective</w:t>
-      </w:r>
-      <w:r>
-        <w:t xml:space="preserve">, but in most cases the filenames were indicative of whether the docs were similar or not. </w:t>
+        <w:rPr>
+          <w:noProof/>
+          <w:color w:val="00B0F0"/>
+        </w:rPr>
+        <w:t xml:space="preserve"> </w:t>
+      </w:r>
+      <w:r>
+        <w:rPr>
+          <w:noProof/>
+        </w:rPr>
+        <w:t xml:space="preserve">in </w:t>
+      </w:r>
+      <w:r>
+        <w:rPr>
+          <w:b/>
+          <w:noProof/>
+          <w:color w:val="00B0F0"/>
+        </w:rPr>
+        <w:t>column 3</w:t>
+      </w:r>
+      <w:r>
+        <w:rPr>
+          <w:noProof/>
+        </w:rPr>
+        <w:t xml:space="preserve"> were concatenated for each file, using space as separator between each row. </w:t>
+      </w:r>
+      <w:r>
+        <w:rPr>
+          <w:noProof/>
+        </w:rPr>
+        <w:t xml:space="preserve">Since the filenames often had relevant key words in them, the </w:t>
+      </w:r>
+      <w:r>
+        <w:rPr>
+          <w:b/>
+          <w:noProof/>
+          <w:color w:val="00B0F0"/>
+        </w:rPr>
+        <w:t>filenames were appended</w:t>
+      </w:r>
+      <w:r>
+        <w:rPr>
+          <w:noProof/>
+        </w:rPr>
+        <w:t xml:space="preserve"> to the begininng of the text formed from the keyphrases. This proved to assist in the scoring (see later).</w:t>
       </w:r>
     </w:p>
     <w:p>
-      <w:r>
-        <w:t xml:space="preserve">Based on these comparisons the scores were marked as </w:t>
-      </w:r>
-      <w:r>
-        <w:rPr>
-          <w:b/>
-          <w:color w:val="00B0F0"/>
-        </w:rPr>
-        <w:t>true</w:t>
-      </w:r>
-      <w:r>
-        <w:t xml:space="preserve">, </w:t>
-      </w:r>
-      <w:r>
-        <w:rPr>
-          <w:b/>
-          <w:color w:val="00B0F0"/>
-        </w:rPr>
-        <w:t>false positives</w:t>
-      </w:r>
-      <w:r>
-        <w:t xml:space="preserve"> and </w:t>
-      </w:r>
-      <w:r>
-        <w:rPr>
-          <w:b/>
-          <w:color w:val="00B0F0"/>
-        </w:rPr>
-        <w:t>false negatives</w:t>
-      </w:r>
-      <w:r>
-        <w:t xml:space="preserve">. After analysing 200 lines from the CSV it became clear that a cut-off </w:t>
-      </w:r>
-      <w:r>
-        <w:rPr>
-          <w:b/>
-          <w:color w:val="00B0F0"/>
-        </w:rPr>
-        <w:t>CS</w:t>
-      </w:r>
-      <w:r>
-        <w:t xml:space="preserve"> score of </w:t>
-      </w:r>
-      <w:r>
-        <w:rPr>
-          <w:b/>
-          <w:color w:val="00B0F0"/>
-        </w:rPr>
-        <w:t>0.94</w:t>
-      </w:r>
-      <w:r>
-        <w:t xml:space="preserve"> was the optimum that gave more than </w:t>
-      </w:r>
-      <w:r>
-        <w:rPr>
-          <w:b/>
-          <w:color w:val="00B0F0"/>
-        </w:rPr>
-        <w:t>98% accuracy</w:t>
-      </w:r>
-      <w:r>
-        <w:t xml:space="preserve"> based on false positives and false negatives.</w:t>
+      <w:pPr>
+        <w:rPr>
+          <w:noProof/>
+        </w:rPr>
+      </w:pPr>
+      <w:r>
+        <w:rPr>
+          <w:noProof/>
+        </w:rPr>
+        <w:t>The results were added to an ‘</w:t>
+      </w:r>
+      <w:r>
+        <w:rPr>
+          <w:b/>
+          <w:noProof/>
+          <w:color w:val="00B0F0"/>
+        </w:rPr>
+        <w:t>OrderedDict’</w:t>
+      </w:r>
+      <w:r>
+        <w:rPr>
+          <w:rStyle w:val="FootnoteReference"/>
+          <w:noProof/>
+        </w:rPr>
+        <w:footnoteReference w:id="2"/>
+      </w:r>
+      <w:r>
+        <w:rPr>
+          <w:noProof/>
+          <w:color w:val="00B0F0"/>
+        </w:rPr>
+        <w:t xml:space="preserve"> </w:t>
+      </w:r>
+      <w:r>
+        <w:rPr>
+          <w:noProof/>
+        </w:rPr>
+        <w:t xml:space="preserve">object using the </w:t>
+      </w:r>
+      <w:r>
+        <w:rPr>
+          <w:b/>
+          <w:noProof/>
+          <w:color w:val="00B0F0"/>
+        </w:rPr>
+        <w:t>SourceFileName</w:t>
+      </w:r>
+      <w:r>
+        <w:rPr>
+          <w:noProof/>
+          <w:color w:val="00B0F0"/>
+        </w:rPr>
+        <w:t xml:space="preserve"> </w:t>
+      </w:r>
+      <w:r>
+        <w:rPr>
+          <w:noProof/>
+        </w:rPr>
+        <w:t xml:space="preserve">as the </w:t>
+      </w:r>
+      <w:r>
+        <w:rPr>
+          <w:b/>
+          <w:noProof/>
+          <w:color w:val="00B0F0"/>
+        </w:rPr>
+        <w:t>key</w:t>
+      </w:r>
+      <w:r>
+        <w:rPr>
+          <w:noProof/>
+          <w:color w:val="00B0F0"/>
+        </w:rPr>
+        <w:t xml:space="preserve"> </w:t>
+      </w:r>
+      <w:r>
+        <w:rPr>
+          <w:noProof/>
+        </w:rPr>
+        <w:t xml:space="preserve">and the concatenated </w:t>
+      </w:r>
+      <w:r>
+        <w:rPr>
+          <w:b/>
+          <w:noProof/>
+          <w:color w:val="00B0F0"/>
+        </w:rPr>
+        <w:t>keyphrases</w:t>
+      </w:r>
+      <w:r>
+        <w:rPr>
+          <w:noProof/>
+          <w:color w:val="00B0F0"/>
+        </w:rPr>
+        <w:t xml:space="preserve"> </w:t>
+      </w:r>
+      <w:r>
+        <w:rPr>
+          <w:noProof/>
+        </w:rPr>
+        <w:t xml:space="preserve">as the </w:t>
+      </w:r>
+      <w:r>
+        <w:rPr>
+          <w:b/>
+          <w:noProof/>
+          <w:color w:val="00B0F0"/>
+        </w:rPr>
+        <w:t>value</w:t>
+      </w:r>
+      <w:r>
+        <w:rPr>
+          <w:noProof/>
+          <w:color w:val="00B0F0"/>
+        </w:rPr>
+        <w:t xml:space="preserve"> </w:t>
+      </w:r>
+      <w:r>
+        <w:rPr>
+          <w:noProof/>
+        </w:rPr>
+        <w:t>for each file.</w:t>
       </w:r>
     </w:p>
     <w:p>
-      <w:pPr>
-        <w:pStyle w:val="Heading2"/>
-      </w:pPr>
-      <w:r>
+      <w:r>
+        <w:t xml:space="preserve">The comparison, using </w:t>
+      </w:r>
+      <w:r>
+        <w:rPr>
+          <w:b/>
+          <w:color w:val="00B0F0"/>
+        </w:rPr>
+        <w:t>parallelised</w:t>
+      </w:r>
+      <w:r>
+        <w:rPr>
+          <w:color w:val="00B0F0"/>
+        </w:rPr>
+        <w:t xml:space="preserve"> </w:t>
+      </w:r>
+      <w:r>
+        <w:rPr>
+          <w:b/>
+          <w:color w:val="00B0F0"/>
+        </w:rPr>
+        <w:t>code</w:t>
+      </w:r>
+      <w:r>
+        <w:rPr>
+          <w:color w:val="00B0F0"/>
+        </w:rPr>
+        <w:t xml:space="preserve"> </w:t>
+      </w:r>
+      <w:r>
+        <w:t xml:space="preserve">to work across </w:t>
+      </w:r>
+      <w:r>
+        <w:rPr>
+          <w:b/>
+          <w:color w:val="00B0F0"/>
+        </w:rPr>
+        <w:t>multiple cores</w:t>
+      </w:r>
+      <w:r>
+        <w:t xml:space="preserve">, was then made using the same code for comparing the page contents from URLs. The CS scores so calculated are kept in a </w:t>
+      </w:r>
+      <w:r>
+        <w:rPr>
+          <w:b/>
+          <w:color w:val="00B0F0"/>
+        </w:rPr>
+        <w:t xml:space="preserve">shared </w:t>
+      </w:r>
+      <w:r>
+        <w:rPr>
+          <w:b/>
+          <w:color w:val="00B0F0"/>
+        </w:rPr>
         <w:lastRenderedPageBreak/>
-        <w:t>Jaccard Similarity</w:t>
+        <w:t>memory</w:t>
+      </w:r>
+      <w:r>
+        <w:t xml:space="preserve"> across multiple processes and, upon ter</w:t>
+      </w:r>
+      <w:r>
+        <w:t>m</w:t>
+      </w:r>
+      <w:r>
+        <w:t xml:space="preserve">ination of all processes, re-written into a </w:t>
+      </w:r>
+      <w:r>
+        <w:rPr>
+          <w:b/>
+          <w:color w:val="00B0F0"/>
+        </w:rPr>
+        <w:t>TSV</w:t>
+      </w:r>
+      <w:r>
+        <w:rPr>
+          <w:color w:val="00B0F0"/>
+        </w:rPr>
+        <w:t xml:space="preserve"> </w:t>
+      </w:r>
+      <w:r>
+        <w:t>file for manual analysis.</w:t>
       </w:r>
     </w:p>
     <w:p>
       <w:r>
-        <w:t xml:space="preserve">With a view to supplement the CS score, the Jaccard Similarity (JS) was calculated between the documents in each pair. Initially it </w:t>
-      </w:r>
-      <w:r>
-        <w:t>seemed</w:t>
-      </w:r>
-      <w:r>
-        <w:t xml:space="preserve"> that all those above a CS score of </w:t>
-      </w:r>
-      <w:r>
-        <w:rPr>
-          <w:b/>
-          <w:color w:val="00B0F0"/>
-        </w:rPr>
-        <w:t>0.94</w:t>
-      </w:r>
-      <w:r>
-        <w:t xml:space="preserve"> had a JS score above </w:t>
-      </w:r>
-      <w:r>
-        <w:rPr>
-          <w:b/>
-          <w:color w:val="00B0F0"/>
-        </w:rPr>
-        <w:t>0.2</w:t>
-      </w:r>
-      <w:r>
-        <w:t>. Later, however, it was found to be not true and hence the JS score was removed from analysis.</w:t>
+        <w:t xml:space="preserve">The manual analysis was done by reading the TSV file into Excel, highlighting the CS scores above threshold (tried </w:t>
+      </w:r>
+      <w:r>
+        <w:rPr>
+          <w:b/>
+          <w:color w:val="00B0F0"/>
+        </w:rPr>
+        <w:t>0.90</w:t>
+      </w:r>
+      <w:r>
+        <w:t xml:space="preserve"> to </w:t>
+      </w:r>
+      <w:r>
+        <w:rPr>
+          <w:b/>
+          <w:color w:val="00B0F0"/>
+        </w:rPr>
+        <w:t>0.95</w:t>
+      </w:r>
+      <w:r>
+        <w:t xml:space="preserve"> and decided on </w:t>
+      </w:r>
+      <w:r>
+        <w:rPr>
+          <w:b/>
+          <w:color w:val="00B0F0"/>
+        </w:rPr>
+        <w:t>0.93</w:t>
+      </w:r>
+      <w:r>
+        <w:t xml:space="preserve"> as final) and then manually comparing the file names and the </w:t>
+      </w:r>
+      <w:r>
+        <w:rPr>
+          <w:noProof/>
+        </w:rPr>
+        <w:t>keyphrases</w:t>
+      </w:r>
+      <w:r>
+        <w:t xml:space="preserve"> between the members of each pair of documents. This </w:t>
+      </w:r>
+      <w:r>
+        <w:t xml:space="preserve">analysis is </w:t>
+      </w:r>
+      <w:r>
+        <w:rPr>
+          <w:b/>
+          <w:color w:val="00B0F0"/>
+        </w:rPr>
+        <w:t>subjective</w:t>
+      </w:r>
+      <w:r>
+        <w:t xml:space="preserve">, but in most cases the filenames were indicative of whether the docs were similar or not. </w:t>
       </w:r>
     </w:p>
     <w:p>
-      <w:pPr>
-        <w:pStyle w:val="Heading2"/>
-      </w:pPr>
-      <w:r>
-        <w:t>Optimisations</w:t>
+      <w:r>
+        <w:t xml:space="preserve">Based on these comparisons the scores were marked as </w:t>
+      </w:r>
+      <w:r>
+        <w:rPr>
+          <w:b/>
+          <w:color w:val="00B0F0"/>
+        </w:rPr>
+        <w:t>T</w:t>
+      </w:r>
+      <w:r>
+        <w:rPr>
+          <w:b/>
+          <w:color w:val="00B0F0"/>
+        </w:rPr>
+        <w:t>rue</w:t>
+      </w:r>
+      <w:r>
+        <w:t xml:space="preserve">, </w:t>
+      </w:r>
+      <w:r>
+        <w:rPr>
+          <w:b/>
+          <w:color w:val="00B0F0"/>
+        </w:rPr>
+        <w:t>F</w:t>
+      </w:r>
+      <w:r>
+        <w:rPr>
+          <w:b/>
+          <w:color w:val="00B0F0"/>
+        </w:rPr>
+        <w:t xml:space="preserve">alse </w:t>
+      </w:r>
+      <w:r>
+        <w:rPr>
+          <w:b/>
+          <w:color w:val="00B0F0"/>
+        </w:rPr>
+        <w:t>P</w:t>
+      </w:r>
+      <w:r>
+        <w:rPr>
+          <w:b/>
+          <w:color w:val="00B0F0"/>
+        </w:rPr>
+        <w:t>ositives</w:t>
+      </w:r>
+      <w:r>
+        <w:t xml:space="preserve"> and </w:t>
+      </w:r>
+      <w:r>
+        <w:rPr>
+          <w:b/>
+          <w:color w:val="00B0F0"/>
+        </w:rPr>
+        <w:t>F</w:t>
+      </w:r>
+      <w:r>
+        <w:rPr>
+          <w:b/>
+          <w:color w:val="00B0F0"/>
+        </w:rPr>
+        <w:t xml:space="preserve">alse </w:t>
+      </w:r>
+      <w:r>
+        <w:rPr>
+          <w:b/>
+          <w:color w:val="00B0F0"/>
+        </w:rPr>
+        <w:t>N</w:t>
+      </w:r>
+      <w:r>
+        <w:rPr>
+          <w:b/>
+          <w:color w:val="00B0F0"/>
+        </w:rPr>
+        <w:t>egatives</w:t>
+      </w:r>
+      <w:r>
+        <w:t xml:space="preserve">. After analysing 200 lines from the CSV it became clear that a cut-off </w:t>
+      </w:r>
+      <w:r>
+        <w:rPr>
+          <w:b/>
+          <w:color w:val="00B0F0"/>
+        </w:rPr>
+        <w:t>CS</w:t>
+      </w:r>
+      <w:r>
+        <w:t xml:space="preserve"> score of </w:t>
+      </w:r>
+      <w:r>
+        <w:rPr>
+          <w:b/>
+          <w:color w:val="00B0F0"/>
+        </w:rPr>
+        <w:t>0.94</w:t>
+      </w:r>
+      <w:r>
+        <w:t xml:space="preserve"> was the optimum that gave more than </w:t>
+      </w:r>
+      <w:r>
+        <w:rPr>
+          <w:b/>
+          <w:color w:val="00B0F0"/>
+        </w:rPr>
+        <w:t>98% accuracy</w:t>
+      </w:r>
+      <w:r>
+        <w:t xml:space="preserve"> based on false positives and false negatives.</w:t>
+      </w:r>
+      <w:r>
+        <w:t xml:space="preserve"> </w:t>
       </w:r>
     </w:p>
     <w:p>
       <w:r>
-        <w:t xml:space="preserve">Initially it took an average of </w:t>
-      </w:r>
-      <w:r>
-        <w:rPr>
-          <w:b/>
-          <w:color w:val="00B0F0"/>
-        </w:rPr>
-        <w:t>0.5 seconds</w:t>
-      </w:r>
-      <w:r>
-        <w:t xml:space="preserve"> per pair to process. This was partially due to race conditions caused by multiple processes</w:t>
-      </w:r>
-      <w:r>
-        <w:t xml:space="preserve"> competing for I/O</w:t>
-      </w:r>
-      <w:r>
-        <w:t xml:space="preserve">. Applying locks </w:t>
-      </w:r>
-      <w:r>
-        <w:t xml:space="preserve">removed such race conditions and the time was reduced to </w:t>
-      </w:r>
-      <w:r>
-        <w:rPr>
-          <w:b/>
-          <w:color w:val="00B0F0"/>
-        </w:rPr>
-        <w:t>0.</w:t>
-      </w:r>
-      <w:r>
-        <w:rPr>
-          <w:b/>
-          <w:color w:val="00B0F0"/>
-        </w:rPr>
-        <w:t>3</w:t>
-      </w:r>
-      <w:r>
-        <w:rPr>
-          <w:b/>
-          <w:color w:val="00B0F0"/>
-        </w:rPr>
-        <w:t xml:space="preserve"> seconds</w:t>
-      </w:r>
-      <w:r>
-        <w:t xml:space="preserve"> per pair. This was still too high to compare in all possible pairs. For example, </w:t>
-      </w:r>
-      <w:r>
-        <w:rPr>
-          <w:b/>
-          <w:color w:val="00B0F0"/>
-        </w:rPr>
-        <w:t>500</w:t>
-      </w:r>
-      <w:r>
-        <w:rPr>
-          <w:color w:val="00B0F0"/>
-        </w:rPr>
-        <w:t xml:space="preserve"> </w:t>
-      </w:r>
-      <w:r>
-        <w:t xml:space="preserve">docs would take more than </w:t>
-      </w:r>
-      <w:r>
-        <w:rPr>
-          <w:b/>
-          <w:color w:val="00B0F0"/>
-        </w:rPr>
-        <w:t>10</w:t>
-      </w:r>
-      <w:r>
-        <w:rPr>
-          <w:b/>
-          <w:color w:val="00B0F0"/>
-        </w:rPr>
-        <w:t xml:space="preserve"> hours</w:t>
-      </w:r>
-      <w:r>
-        <w:t xml:space="preserve"> to complete. It was therefore necessary to optimise further.</w:t>
+        <w:t xml:space="preserve">It was noted that </w:t>
+      </w:r>
+      <w:r>
+        <w:rPr>
+          <w:b/>
+          <w:color w:val="00B0F0"/>
+        </w:rPr>
+        <w:t>pair-wise</w:t>
+      </w:r>
+      <w:r>
+        <w:t xml:space="preserve"> comparison </w:t>
+      </w:r>
+      <w:r>
+        <w:rPr>
+          <w:b/>
+          <w:color w:val="00B0F0"/>
+        </w:rPr>
+        <w:t>cannot be scaled up</w:t>
+      </w:r>
+      <w:r>
+        <w:t xml:space="preserve"> and hence this method was of use only with small numbers of documents for arriving at initial </w:t>
+      </w:r>
+      <w:r>
+        <w:rPr>
+          <w:b/>
+          <w:color w:val="00B0F0"/>
+        </w:rPr>
+        <w:t>groupings</w:t>
+      </w:r>
+      <w:r>
+        <w:t>. These groups will form the basis for further comparisons.</w:t>
       </w:r>
     </w:p>
     <w:p>
-      <w:r>
-        <w:t xml:space="preserve">Another way to reduce the times was to </w:t>
-      </w:r>
-      <w:r>
-        <w:rPr>
-          <w:b/>
-          <w:color w:val="00B0F0"/>
-        </w:rPr>
-        <w:t>omit a doc</w:t>
-      </w:r>
-      <w:r>
-        <w:t xml:space="preserve"> from further comparisons once it has scored </w:t>
-      </w:r>
-      <w:r>
-        <w:rPr>
-          <w:b/>
-          <w:color w:val="00B0F0"/>
-        </w:rPr>
-        <w:t>above threshold</w:t>
-      </w:r>
-      <w:r>
-        <w:t xml:space="preserve"> with another doc. For example, doc1 may give lower than threshold (0.94) for up to </w:t>
-      </w:r>
-      <w:r>
-        <w:t xml:space="preserve">the </w:t>
-      </w:r>
-      <w:r>
-        <w:t>doc10.</w:t>
-      </w:r>
-      <w:r>
-        <w:t xml:space="preserve"> </w:t>
-      </w:r>
-      <w:r>
-        <w:t>Then, i</w:t>
-      </w:r>
-      <w:r>
-        <w:t xml:space="preserve">f doc11 scores above threshold, </w:t>
-      </w:r>
-      <w:r>
-        <w:t>the</w:t>
-      </w:r>
-      <w:r>
-        <w:t xml:space="preserve"> doc11</w:t>
-      </w:r>
-      <w:r>
-        <w:t xml:space="preserve"> is added as a member of the doc1 group and then </w:t>
-      </w:r>
-      <w:r>
-        <w:t xml:space="preserve">removed </w:t>
-      </w:r>
-      <w:r>
-        <w:t>from further comparisons</w:t>
-      </w:r>
-      <w:r>
-        <w:t xml:space="preserve">. By applying this logic, the times were reduced to </w:t>
-      </w:r>
-      <w:r>
-        <w:rPr>
-          <w:b/>
-          <w:color w:val="00B0F0"/>
-        </w:rPr>
-        <w:t>0.</w:t>
-      </w:r>
-      <w:r>
-        <w:rPr>
-          <w:b/>
-          <w:color w:val="00B0F0"/>
-        </w:rPr>
-        <w:t>1</w:t>
-      </w:r>
-      <w:r>
-        <w:t xml:space="preserve"> seconds. Still it is far too long for processing millions of pairs.</w:t>
+      <w:pPr>
+        <w:pStyle w:val="Heading2"/>
+      </w:pPr>
+      <w:r>
+        <w:t>Jaccard Similarity</w:t>
       </w:r>
     </w:p>
     <w:p>
-      <w:pPr>
-        <w:pStyle w:val="Heading2"/>
-      </w:pPr>
-      <w:r>
-        <w:t>Grouping</w:t>
+      <w:r>
+        <w:t xml:space="preserve">With a view to supplement the CS score, the Jaccard Similarity (JS) was calculated between the documents in each pair. Initially it </w:t>
+      </w:r>
+      <w:r>
+        <w:t>seemed</w:t>
+      </w:r>
+      <w:r>
+        <w:t xml:space="preserve"> that all those above a CS score of </w:t>
+      </w:r>
+      <w:r>
+        <w:rPr>
+          <w:b/>
+          <w:color w:val="00B0F0"/>
+        </w:rPr>
+        <w:t>0.94</w:t>
+      </w:r>
+      <w:r>
+        <w:t xml:space="preserve"> had a JS score above </w:t>
+      </w:r>
+      <w:r>
+        <w:rPr>
+          <w:b/>
+          <w:color w:val="00B0F0"/>
+        </w:rPr>
+        <w:t>0.2</w:t>
+      </w:r>
+      <w:r>
+        <w:t>. Later, however, it was found to be not true and hence the JS score was removed from analysis.</w:t>
       </w:r>
     </w:p>
     <w:p>
-      <w:r>
-        <w:t xml:space="preserve">Both to reduce the execution times and to start building categories of documents, those pairs which gave above threshold were put into </w:t>
-      </w:r>
-      <w:r>
-        <w:rPr>
-          <w:b/>
-          <w:color w:val="00B0F0"/>
-        </w:rPr>
-        <w:t>groups</w:t>
-      </w:r>
-      <w:r>
-        <w:t>. Thus, if doc1</w:t>
-      </w:r>
-      <w:r>
-        <w:t xml:space="preserve"> has</w:t>
-      </w:r>
-      <w:r>
-        <w:t xml:space="preserve"> compared with doc</w:t>
-      </w:r>
-      <w:r>
-        <w:t xml:space="preserve">s </w:t>
-      </w:r>
-      <w:r>
-        <w:t>2, 5 and 7 then doc1 becomes the ‘</w:t>
-      </w:r>
-      <w:r>
-        <w:rPr>
-          <w:b/>
-          <w:color w:val="00B0F0"/>
-        </w:rPr>
-        <w:t>reference doc</w:t>
-      </w:r>
-      <w:r>
-        <w:t>’ and the others become its ‘</w:t>
-      </w:r>
-      <w:r>
-        <w:rPr>
-          <w:b/>
-          <w:color w:val="00B0F0"/>
-        </w:rPr>
-        <w:t>members’</w:t>
-      </w:r>
-      <w:r>
-        <w:t xml:space="preserve">. </w:t>
+      <w:pPr>
+        <w:pStyle w:val="Heading2"/>
+      </w:pPr>
+      <w:r>
+        <w:t>Optimisations</w:t>
       </w:r>
     </w:p>
     <w:p>
       <w:r>
-        <w:t xml:space="preserve">Such groupings provide a way to reduce the number of </w:t>
-      </w:r>
-      <w:r>
-        <w:t>comparisons.</w:t>
-      </w:r>
-      <w:r>
-        <w:t xml:space="preserve"> A</w:t>
-      </w:r>
-      <w:r>
-        <w:t xml:space="preserve">fter building a set of 70 reference docs, with multiple members under each reference, a different set of docs were compared to the initial reference docs. This reduced the number of comparisons to a maximum of a multiple of the number of references against the number of new docs. </w:t>
-      </w:r>
-      <w:r>
-        <w:t>F</w:t>
-      </w:r>
-      <w:r>
-        <w:t xml:space="preserve">or example, analysing </w:t>
-      </w:r>
-      <w:r>
-        <w:rPr>
-          <w:b/>
-          <w:color w:val="00B0F0"/>
-        </w:rPr>
-        <w:t>5</w:t>
-      </w:r>
-      <w:r>
-        <w:rPr>
-          <w:b/>
-          <w:color w:val="00B0F0"/>
-        </w:rPr>
-        <w:t>00</w:t>
+        <w:t xml:space="preserve">Initially it took an average of </w:t>
+      </w:r>
+      <w:r>
+        <w:rPr>
+          <w:b/>
+          <w:color w:val="00B0F0"/>
+        </w:rPr>
+        <w:t>0.5 seconds</w:t>
+      </w:r>
+      <w:r>
+        <w:t xml:space="preserve"> per pair to process. This was partially due to race conditions caused by multiple processes</w:t>
+      </w:r>
+      <w:r>
+        <w:t xml:space="preserve"> competing for I/O</w:t>
+      </w:r>
+      <w:r>
+        <w:t xml:space="preserve">. Applying locks </w:t>
+      </w:r>
+      <w:r>
+        <w:t xml:space="preserve">removed such race conditions and the time was reduced to </w:t>
+      </w:r>
+      <w:r>
+        <w:rPr>
+          <w:b/>
+          <w:color w:val="00B0F0"/>
+        </w:rPr>
+        <w:t>0.</w:t>
+      </w:r>
+      <w:r>
+        <w:rPr>
+          <w:b/>
+          <w:color w:val="00B0F0"/>
+        </w:rPr>
+        <w:t>3</w:t>
+      </w:r>
+      <w:r>
+        <w:rPr>
+          <w:b/>
+          <w:color w:val="00B0F0"/>
+        </w:rPr>
+        <w:t xml:space="preserve"> seconds</w:t>
+      </w:r>
+      <w:r>
+        <w:t xml:space="preserve"> per pair. </w:t>
+      </w:r>
+      <w:r>
+        <w:t>It</w:t>
+      </w:r>
+      <w:r>
+        <w:t xml:space="preserve"> was still too high to compare in all possible pairs. For example, </w:t>
+      </w:r>
+      <w:r>
+        <w:rPr>
+          <w:b/>
+          <w:color w:val="00B0F0"/>
+        </w:rPr>
+        <w:t>500</w:t>
       </w:r>
       <w:r>
         <w:rPr>
@@ -7296,110 +7281,111 @@
         <w:t xml:space="preserve"> </w:t>
       </w:r>
       <w:r>
-        <w:t xml:space="preserve">new docs against </w:t>
-      </w:r>
-      <w:r>
-        <w:rPr>
-          <w:b/>
-          <w:color w:val="00B0F0"/>
-        </w:rPr>
-        <w:t>70</w:t>
-      </w:r>
-      <w:r>
-        <w:rPr>
-          <w:color w:val="00B0F0"/>
-        </w:rPr>
-        <w:t xml:space="preserve"> </w:t>
-      </w:r>
-      <w:r>
-        <w:t xml:space="preserve">references would take a maximum of </w:t>
-      </w:r>
-      <w:r>
-        <w:rPr>
-          <w:b/>
-          <w:color w:val="00B0F0"/>
-        </w:rPr>
-        <w:t>35</w:t>
-      </w:r>
-      <w:r>
-        <w:rPr>
-          <w:b/>
-          <w:color w:val="00B0F0"/>
-        </w:rPr>
-        <w:t>,000</w:t>
-      </w:r>
-      <w:r>
-        <w:t xml:space="preserve"> (often less if a match is found</w:t>
-      </w:r>
-      <w:r>
-        <w:t xml:space="preserve"> early</w:t>
-      </w:r>
-      <w:r>
-        <w:t xml:space="preserve">) instead of the </w:t>
-      </w:r>
-      <w:r>
-        <w:rPr>
-          <w:b/>
-          <w:color w:val="00B0F0"/>
-        </w:rPr>
-        <w:t>124</w:t>
-      </w:r>
-      <w:r>
-        <w:rPr>
-          <w:b/>
-          <w:color w:val="00B0F0"/>
-        </w:rPr>
-        <w:t>,</w:t>
-      </w:r>
-      <w:r>
-        <w:rPr>
-          <w:b/>
-          <w:color w:val="00B0F0"/>
-        </w:rPr>
-        <w:t>750</w:t>
-      </w:r>
-      <w:r>
-        <w:t xml:space="preserve"> pairs it would otherwise take.</w:t>
+        <w:t xml:space="preserve">docs would take more than </w:t>
+      </w:r>
+      <w:r>
+        <w:rPr>
+          <w:b/>
+          <w:color w:val="00B0F0"/>
+        </w:rPr>
+        <w:t>10</w:t>
+      </w:r>
+      <w:r>
+        <w:rPr>
+          <w:b/>
+          <w:color w:val="00B0F0"/>
+        </w:rPr>
+        <w:t xml:space="preserve"> hours</w:t>
+      </w:r>
+      <w:r>
+        <w:t xml:space="preserve"> to complete. It was therefore necessary to optimise further.</w:t>
       </w:r>
     </w:p>
     <w:p>
-      <w:pPr>
-        <w:pStyle w:val="Heading2"/>
-      </w:pPr>
-      <w:r>
-        <w:t>Ungrouped docs</w:t>
+      <w:r>
+        <w:t xml:space="preserve">Another way to reduce the times was to </w:t>
+      </w:r>
+      <w:r>
+        <w:rPr>
+          <w:b/>
+          <w:color w:val="00B0F0"/>
+        </w:rPr>
+        <w:t>omit a doc</w:t>
+      </w:r>
+      <w:r>
+        <w:t xml:space="preserve"> from further comparisons once it has scored </w:t>
+      </w:r>
+      <w:r>
+        <w:rPr>
+          <w:b/>
+          <w:color w:val="00B0F0"/>
+        </w:rPr>
+        <w:t>above threshold</w:t>
+      </w:r>
+      <w:r>
+        <w:t xml:space="preserve"> with another doc. For example, doc1 may give lower than threshold (0.94) for up to </w:t>
+      </w:r>
+      <w:r>
+        <w:t xml:space="preserve">the </w:t>
+      </w:r>
+      <w:r>
+        <w:t>doc10.</w:t>
+      </w:r>
+      <w:r>
+        <w:t xml:space="preserve"> </w:t>
+      </w:r>
+      <w:r>
+        <w:t>Then, i</w:t>
+      </w:r>
+      <w:r>
+        <w:t xml:space="preserve">f doc11 scores above threshold, </w:t>
+      </w:r>
+      <w:r>
+        <w:t>the</w:t>
+      </w:r>
+      <w:r>
+        <w:t xml:space="preserve"> doc11</w:t>
+      </w:r>
+      <w:r>
+        <w:t xml:space="preserve"> is added as a member of the doc1 group and then </w:t>
+      </w:r>
+      <w:r>
+        <w:t xml:space="preserve">removed </w:t>
+      </w:r>
+      <w:r>
+        <w:t>from further comparisons</w:t>
+      </w:r>
+      <w:r>
+        <w:t xml:space="preserve">. By applying this logic, the times were reduced to </w:t>
+      </w:r>
+      <w:r>
+        <w:rPr>
+          <w:b/>
+          <w:color w:val="00B0F0"/>
+        </w:rPr>
+        <w:t>0.</w:t>
+      </w:r>
+      <w:r>
+        <w:rPr>
+          <w:b/>
+          <w:color w:val="00B0F0"/>
+        </w:rPr>
+        <w:t>1</w:t>
+      </w:r>
+      <w:r>
+        <w:t xml:space="preserve"> seconds. Still it is far too long for processing millions of pairs.</w:t>
       </w:r>
     </w:p>
     <w:p>
       <w:r>
-        <w:t xml:space="preserve">The above logic classified about </w:t>
-      </w:r>
-      <w:r>
-        <w:rPr>
-          <w:b/>
-          <w:color w:val="00B0F0"/>
-        </w:rPr>
-        <w:t>40%</w:t>
-      </w:r>
-      <w:r>
-        <w:t xml:space="preserve"> of 3000 docs into </w:t>
-      </w:r>
-      <w:r>
-        <w:rPr>
-          <w:b/>
-          <w:color w:val="00B0F0"/>
-        </w:rPr>
-        <w:t>groups</w:t>
-      </w:r>
-      <w:r>
-        <w:t xml:space="preserve">, leaving </w:t>
-      </w:r>
-      <w:r>
-        <w:rPr>
-          <w:b/>
-          <w:color w:val="00B0F0"/>
-        </w:rPr>
-        <w:t>60% not</w:t>
+        <w:t xml:space="preserve">It was noted that this method would </w:t>
+      </w:r>
+      <w:r>
+        <w:rPr>
+          <w:b/>
+          <w:color w:val="00B0F0"/>
+        </w:rPr>
+        <w:t>miss</w:t>
       </w:r>
       <w:r>
         <w:rPr>
@@ -7408,127 +7394,240 @@
         <w:t xml:space="preserve"> </w:t>
       </w:r>
       <w:r>
-        <w:t>belonging to any group. It is expected that when all 19,267 docs are finished there will be no ungrouped docs. This is yet to be seen.</w:t>
+        <w:t xml:space="preserve">several documents from the initial groupings. It can be handled later by comparisons of </w:t>
+      </w:r>
+      <w:r>
+        <w:rPr>
+          <w:b/>
+          <w:color w:val="00B0F0"/>
+        </w:rPr>
+        <w:t>groups against each other</w:t>
+      </w:r>
+      <w:r>
+        <w:t>.</w:t>
       </w:r>
     </w:p>
     <w:p>
-      <w:r>
-        <w:t xml:space="preserve">As the number of reference docs increase, so does the time to analyse the new docs with the reference. There are currently </w:t>
-      </w:r>
-      <w:r>
-        <w:rPr>
-          <w:b/>
-          <w:color w:val="00B0F0"/>
-        </w:rPr>
-        <w:t>335</w:t>
-      </w:r>
-      <w:r>
-        <w:rPr>
-          <w:color w:val="00B0F0"/>
-        </w:rPr>
-        <w:t xml:space="preserve"> </w:t>
-      </w:r>
-      <w:r>
-        <w:t xml:space="preserve">separate groups and a total of </w:t>
-      </w:r>
-      <w:r>
-        <w:rPr>
-          <w:b/>
-          <w:color w:val="00B0F0"/>
-        </w:rPr>
-        <w:t>1</w:t>
-      </w:r>
-      <w:r>
-        <w:rPr>
-          <w:b/>
-          <w:color w:val="00B0F0"/>
-        </w:rPr>
-        <w:t>,</w:t>
-      </w:r>
-      <w:r>
-        <w:rPr>
-          <w:b/>
-          <w:color w:val="00B0F0"/>
-        </w:rPr>
-        <w:t>693</w:t>
-      </w:r>
-      <w:r>
-        <w:t xml:space="preserve"> </w:t>
-      </w:r>
-      <w:r>
-        <w:t>members out of 3,000 docs analysed (</w:t>
-      </w:r>
-      <w:r>
-        <w:rPr>
-          <w:b/>
-          <w:color w:val="00B0F0"/>
-        </w:rPr>
-        <w:t>67.6%</w:t>
-      </w:r>
-      <w:r>
-        <w:t>). So, it appears that the number of ungrouped docs will come down.</w:t>
+      <w:pPr>
+        <w:pStyle w:val="Heading2"/>
+      </w:pPr>
+      <w:r>
+        <w:t>Grouping</w:t>
       </w:r>
     </w:p>
     <w:p>
-      <w:pPr>
-        <w:pStyle w:val="Heading2"/>
-      </w:pPr>
-      <w:r>
-        <w:t>Secondary Grouping</w:t>
+      <w:r>
+        <w:t xml:space="preserve">Both to reduce the execution times and to start building categories of documents, those pairs which gave above threshold were put into </w:t>
+      </w:r>
+      <w:r>
+        <w:rPr>
+          <w:b/>
+          <w:color w:val="00B0F0"/>
+        </w:rPr>
+        <w:t>groups</w:t>
+      </w:r>
+      <w:r>
+        <w:t>. Thus, if doc1</w:t>
+      </w:r>
+      <w:r>
+        <w:t xml:space="preserve"> has</w:t>
+      </w:r>
+      <w:r>
+        <w:t xml:space="preserve"> compared with doc</w:t>
+      </w:r>
+      <w:r>
+        <w:t xml:space="preserve">s </w:t>
+      </w:r>
+      <w:r>
+        <w:t>2, 5 and 7 then doc1 becomes the ‘</w:t>
+      </w:r>
+      <w:r>
+        <w:rPr>
+          <w:b/>
+          <w:color w:val="00B0F0"/>
+        </w:rPr>
+        <w:t>reference doc</w:t>
+      </w:r>
+      <w:r>
+        <w:t>’ and the others become its ‘</w:t>
+      </w:r>
+      <w:r>
+        <w:rPr>
+          <w:b/>
+          <w:color w:val="00B0F0"/>
+        </w:rPr>
+        <w:t>members’</w:t>
+      </w:r>
+      <w:r>
+        <w:t xml:space="preserve">. </w:t>
       </w:r>
     </w:p>
     <w:p>
       <w:r>
-        <w:t>The 335 groups represent an unacceptably large number of categories. We must reduce this to as few as possible. At this stage the only possible way to do it is by manually assigning a code to the reference docs. Even if the reference docs do not match each other, with manual examination it may be possible to say that two or more docs belong to the same “</w:t>
-      </w:r>
-      <w:r>
-        <w:rPr>
-          <w:b/>
-          <w:color w:val="00B0F0"/>
-        </w:rPr>
-        <w:t>Higher</w:t>
-      </w:r>
-      <w:r>
-        <w:rPr>
-          <w:b/>
-          <w:color w:val="00B0F0"/>
-        </w:rPr>
-        <w:t xml:space="preserve"> Group</w:t>
-      </w:r>
-      <w:r>
-        <w:t>”.</w:t>
+        <w:t xml:space="preserve">Such groupings provide a way to reduce the number of </w:t>
+      </w:r>
+      <w:r>
+        <w:t>comparisons.</w:t>
+      </w:r>
+      <w:r>
+        <w:t xml:space="preserve"> A</w:t>
+      </w:r>
+      <w:r>
+        <w:t xml:space="preserve">fter building a set of 70 reference docs, with multiple members under each reference, a different set of docs were compared to the initial reference docs. This reduced the number of comparisons to a maximum of a multiple of the number of references against the number of new docs. </w:t>
+      </w:r>
+      <w:r>
+        <w:t>F</w:t>
+      </w:r>
+      <w:r>
+        <w:t xml:space="preserve">or example, analysing </w:t>
+      </w:r>
+      <w:r>
+        <w:rPr>
+          <w:b/>
+          <w:color w:val="00B0F0"/>
+        </w:rPr>
+        <w:t>5</w:t>
+      </w:r>
+      <w:r>
+        <w:rPr>
+          <w:b/>
+          <w:color w:val="00B0F0"/>
+        </w:rPr>
+        <w:t>00</w:t>
+      </w:r>
+      <w:r>
+        <w:rPr>
+          <w:color w:val="00B0F0"/>
+        </w:rPr>
+        <w:t xml:space="preserve"> </w:t>
+      </w:r>
+      <w:r>
+        <w:t xml:space="preserve">new docs against </w:t>
+      </w:r>
+      <w:r>
+        <w:rPr>
+          <w:b/>
+          <w:color w:val="00B0F0"/>
+        </w:rPr>
+        <w:t>70</w:t>
+      </w:r>
+      <w:r>
+        <w:rPr>
+          <w:color w:val="00B0F0"/>
+        </w:rPr>
+        <w:t xml:space="preserve"> </w:t>
+      </w:r>
+      <w:r>
+        <w:t xml:space="preserve">references would take a maximum of </w:t>
+      </w:r>
+      <w:r>
+        <w:rPr>
+          <w:b/>
+          <w:color w:val="00B0F0"/>
+        </w:rPr>
+        <w:t>35</w:t>
+      </w:r>
+      <w:r>
+        <w:rPr>
+          <w:b/>
+          <w:color w:val="00B0F0"/>
+        </w:rPr>
+        <w:t>,000</w:t>
+      </w:r>
+      <w:r>
+        <w:t xml:space="preserve"> (often less if a match is found</w:t>
+      </w:r>
+      <w:r>
+        <w:t xml:space="preserve"> early</w:t>
+      </w:r>
+      <w:r>
+        <w:t xml:space="preserve">) instead of the </w:t>
+      </w:r>
+      <w:r>
+        <w:rPr>
+          <w:b/>
+          <w:color w:val="00B0F0"/>
+        </w:rPr>
+        <w:t>124</w:t>
+      </w:r>
+      <w:r>
+        <w:rPr>
+          <w:b/>
+          <w:color w:val="00B0F0"/>
+        </w:rPr>
+        <w:t>,</w:t>
+      </w:r>
+      <w:r>
+        <w:rPr>
+          <w:b/>
+          <w:color w:val="00B0F0"/>
+        </w:rPr>
+        <w:t>750</w:t>
+      </w:r>
+      <w:r>
+        <w:t xml:space="preserve"> pairs it would otherwise take.</w:t>
       </w:r>
     </w:p>
     <w:p>
-      <w:r>
-        <w:t xml:space="preserve">The above strategy will still have difficulties. A new doc may have to be compared with more than one reference doc before saying that it belongs to a </w:t>
-      </w:r>
-      <w:r>
-        <w:t>higher</w:t>
-      </w:r>
-      <w:r>
-        <w:t xml:space="preserve"> group.</w:t>
+      <w:pPr>
+        <w:pStyle w:val="Heading2"/>
+      </w:pPr>
+      <w:r>
+        <w:lastRenderedPageBreak/>
+        <w:t>Ungrouped docs</w:t>
       </w:r>
     </w:p>
     <w:p>
-      <w:pPr>
-        <w:pStyle w:val="Heading1"/>
-      </w:pPr>
-      <w:r>
-        <w:lastRenderedPageBreak/>
-        <w:t>Where to go from here</w:t>
+      <w:r>
+        <w:t xml:space="preserve">The above logic classified about </w:t>
+      </w:r>
+      <w:r>
+        <w:rPr>
+          <w:b/>
+          <w:color w:val="00B0F0"/>
+        </w:rPr>
+        <w:t>40%</w:t>
+      </w:r>
+      <w:r>
+        <w:t xml:space="preserve"> of 3000 docs into </w:t>
+      </w:r>
+      <w:r>
+        <w:rPr>
+          <w:b/>
+          <w:color w:val="00B0F0"/>
+        </w:rPr>
+        <w:t>groups</w:t>
+      </w:r>
+      <w:r>
+        <w:t xml:space="preserve">, leaving </w:t>
+      </w:r>
+      <w:r>
+        <w:rPr>
+          <w:b/>
+          <w:color w:val="00B0F0"/>
+        </w:rPr>
+        <w:t>60% not</w:t>
+      </w:r>
+      <w:r>
+        <w:rPr>
+          <w:color w:val="00B0F0"/>
+        </w:rPr>
+        <w:t xml:space="preserve"> </w:t>
+      </w:r>
+      <w:r>
+        <w:t>belonging to any group. It is expected that when all 19,267 docs are finished there will be no ungrouped docs. This is yet to be seen.</w:t>
       </w:r>
     </w:p>
     <w:p>
       <w:r>
-        <w:t xml:space="preserve">The immediate objective is to analyse all 19,267 docs and assign them to </w:t>
-      </w:r>
-      <w:r>
-        <w:rPr>
-          <w:b/>
-          <w:color w:val="00B0F0"/>
-        </w:rPr>
-        <w:t>lower</w:t>
+        <w:t xml:space="preserve">As the number of reference docs increase, so does the time to analyse the new docs with the reference. There are currently </w:t>
+      </w:r>
+      <w:r>
+        <w:rPr>
+          <w:b/>
+          <w:color w:val="00B0F0"/>
+        </w:rPr>
+        <w:t>335</w:t>
       </w:r>
       <w:r>
         <w:rPr>
@@ -7537,312 +7636,178 @@
         <w:t xml:space="preserve"> </w:t>
       </w:r>
       <w:r>
-        <w:t xml:space="preserve">and </w:t>
-      </w:r>
-      <w:r>
-        <w:rPr>
-          <w:b/>
-          <w:color w:val="00B0F0"/>
-        </w:rPr>
-        <w:t>higher</w:t>
-      </w:r>
-      <w:r>
-        <w:rPr>
-          <w:color w:val="00B0F0"/>
-        </w:rPr>
+        <w:t xml:space="preserve">separate groups and a total of </w:t>
+      </w:r>
+      <w:r>
+        <w:rPr>
+          <w:b/>
+          <w:color w:val="00B0F0"/>
+        </w:rPr>
+        <w:t>1,693</w:t>
+      </w:r>
+      <w:r>
         <w:t xml:space="preserve"> </w:t>
       </w:r>
       <w:r>
-        <w:t xml:space="preserve">groups. It will take approximately </w:t>
-      </w:r>
-      <w:r>
-        <w:rPr>
-          <w:b/>
-          <w:color w:val="00B0F0"/>
-        </w:rPr>
-        <w:t>10 hours to process 5,000 new docs</w:t>
-      </w:r>
-      <w:r>
-        <w:t xml:space="preserve"> against the currently available 335 reference docs. Once this comparison is made, it will increase the reference docs and therefore the next 5</w:t>
-      </w:r>
-      <w:r>
-        <w:t>,</w:t>
-      </w:r>
-      <w:r>
-        <w:t xml:space="preserve">000 new docs will take longer. To complete the entire set, we could be looking at </w:t>
-      </w:r>
-      <w:r>
-        <w:rPr>
-          <w:b/>
-          <w:color w:val="00B0F0"/>
-        </w:rPr>
-        <w:t>50-60</w:t>
-      </w:r>
-      <w:r>
-        <w:t xml:space="preserve"> hours of CPU time plus several hours of manual processing.</w:t>
+        <w:t>members out of 3,000 docs analysed (</w:t>
+      </w:r>
+      <w:r>
+        <w:rPr>
+          <w:b/>
+          <w:color w:val="00B0F0"/>
+        </w:rPr>
+        <w:t>67.6%</w:t>
+      </w:r>
+      <w:r>
+        <w:t>). So, it appears that the number of ungrouped docs will come down.</w:t>
       </w:r>
     </w:p>
     <w:p>
-      <w:r>
-        <w:t>The processing is currently done on the same as the development machine. When it is running, it uses up 100% of CPU cycles and no other work is possible. We must separate the development and execution to separate servers, ideally remote Linux servers.</w:t>
+      <w:pPr>
+        <w:pStyle w:val="Heading2"/>
+      </w:pPr>
+      <w:r>
+        <w:t>Secondary Grouping</w:t>
       </w:r>
     </w:p>
     <w:p>
-      <w:pPr>
-        <w:pStyle w:val="Heading2"/>
-      </w:pPr>
-      <w:r>
-        <w:t>The Goal</w:t>
+      <w:r>
+        <w:t xml:space="preserve">The 335 groups represent an unacceptably large number of categories. We must reduce this to as few as possible. </w:t>
+      </w:r>
+      <w:r>
+        <w:t>One</w:t>
+      </w:r>
+      <w:r>
+        <w:t xml:space="preserve"> possible way to do it is by manually assigning a code to the reference docs. Even if the reference docs do not match each other, with manual examination it may be possible to say that two or more docs belong to the same “</w:t>
+      </w:r>
+      <w:r>
+        <w:rPr>
+          <w:b/>
+          <w:color w:val="00B0F0"/>
+        </w:rPr>
+        <w:t>Higher</w:t>
+      </w:r>
+      <w:r>
+        <w:rPr>
+          <w:b/>
+          <w:color w:val="00B0F0"/>
+        </w:rPr>
+        <w:t xml:space="preserve"> Group</w:t>
+      </w:r>
+      <w:r>
+        <w:t>”.</w:t>
       </w:r>
     </w:p>
     <w:p>
       <w:r>
-        <w:t xml:space="preserve">The </w:t>
-      </w:r>
-      <w:r>
-        <w:t>goal</w:t>
-      </w:r>
-      <w:r>
-        <w:t xml:space="preserve"> is to have </w:t>
-      </w:r>
-      <w:r>
-        <w:rPr>
-          <w:b/>
-          <w:color w:val="00B0F0"/>
-        </w:rPr>
-        <w:t xml:space="preserve">a system </w:t>
-      </w:r>
-      <w:r>
-        <w:rPr>
-          <w:b/>
-          <w:color w:val="00B0F0"/>
-        </w:rPr>
-        <w:t>ready for comparing new docs as they come in</w:t>
-      </w:r>
-      <w:r>
-        <w:t xml:space="preserve"> and assign them to a </w:t>
-      </w:r>
-      <w:r>
-        <w:t>lower</w:t>
-      </w:r>
-      <w:r>
-        <w:t xml:space="preserve">, </w:t>
+        <w:t xml:space="preserve">The above strategy will still have difficulties. A new doc may have to be compared with more than one reference doc before saying that it belongs to a </w:t>
       </w:r>
       <w:r>
         <w:t>higher</w:t>
       </w:r>
       <w:r>
-        <w:t xml:space="preserve"> </w:t>
-      </w:r>
-      <w:r>
-        <w:t>group</w:t>
-      </w:r>
-      <w:r>
-        <w:t xml:space="preserve"> and a top-level </w:t>
-      </w:r>
-      <w:r>
-        <w:t>group</w:t>
-      </w:r>
-      <w:r>
-        <w:t xml:space="preserve"> or “</w:t>
-      </w:r>
-      <w:r>
-        <w:rPr>
-          <w:b/>
-          <w:color w:val="00B0F0"/>
-        </w:rPr>
-        <w:t>Record Authority</w:t>
-      </w:r>
-      <w:r>
-        <w:t xml:space="preserve">”. Both </w:t>
-      </w:r>
-      <w:r>
-        <w:t xml:space="preserve">the </w:t>
-      </w:r>
-      <w:r>
-        <w:t>accuracy and execution time</w:t>
-      </w:r>
-      <w:r>
-        <w:t>s</w:t>
-      </w:r>
-      <w:r>
-        <w:t xml:space="preserve"> are </w:t>
-      </w:r>
-      <w:r>
-        <w:t xml:space="preserve">important </w:t>
-      </w:r>
-      <w:r>
-        <w:t xml:space="preserve">considerations, as there could be thousands or more docs coming in simultaneously. We must experiment and devise better ways to optimise and speed up the comparisons. </w:t>
+        <w:t xml:space="preserve"> group.</w:t>
       </w:r>
     </w:p>
     <w:p>
       <w:r>
-        <w:t>Using an “</w:t>
-      </w:r>
-      <w:r>
-        <w:rPr>
-          <w:b/>
-          <w:color w:val="00B0F0"/>
-        </w:rPr>
-        <w:t>inclusive/exclusive</w:t>
-      </w:r>
-      <w:r>
-        <w:t>” keyword may help to place a doc in a category without calculating the CS score</w:t>
-      </w:r>
-      <w:r>
-        <w:t xml:space="preserve">, but it may involve too much </w:t>
-      </w:r>
-      <w:r>
-        <w:rPr>
-          <w:b/>
-          <w:color w:val="00B0F0"/>
-        </w:rPr>
-        <w:t>manual work</w:t>
-      </w:r>
-      <w:r>
-        <w:t xml:space="preserve"> to add these to every category</w:t>
-      </w:r>
-      <w:r>
-        <w:t>.</w:t>
-      </w:r>
-      <w:r>
-        <w:t xml:space="preserve"> Neither will it be accurate, as a doc may miss it but is still within that group.</w:t>
-      </w:r>
-      <w:r>
-        <w:t xml:space="preserve"> </w:t>
+        <w:t>Another method to be tried is to create a “</w:t>
+      </w:r>
+      <w:r>
+        <w:rPr>
+          <w:b/>
+          <w:color w:val="00B0F0"/>
+        </w:rPr>
+        <w:t>Super Group</w:t>
+      </w:r>
+      <w:r>
+        <w:t xml:space="preserve">” by concatenating the key-phrases of the group and its members together. These can then be compared against each other. It will, hopefully, </w:t>
+      </w:r>
+      <w:r>
+        <w:rPr>
+          <w:b/>
+          <w:color w:val="00B0F0"/>
+        </w:rPr>
+        <w:t>pick up matches</w:t>
+      </w:r>
+      <w:r>
+        <w:t xml:space="preserve"> that were missed previously and help to reduce the number of groups.</w:t>
       </w:r>
     </w:p>
     <w:p>
-      <w:r>
-        <w:t xml:space="preserve">Other methods such as looking at the header, logo, etc. may also help. These are not depended on CS scoring and are </w:t>
-      </w:r>
-      <w:r>
-        <w:rPr>
-          <w:b/>
-          <w:color w:val="00B0F0"/>
-        </w:rPr>
-        <w:t>not part</w:t>
-      </w:r>
-      <w:r>
-        <w:t xml:space="preserve"> of the current project.</w:t>
+      <w:pPr>
+        <w:pStyle w:val="Heading1"/>
+      </w:pPr>
+      <w:r>
+        <w:t>Where to go from here</w:t>
       </w:r>
     </w:p>
     <w:p>
-      <w:pPr>
-        <w:pStyle w:val="Heading2"/>
-      </w:pPr>
-      <w:r>
-        <w:t>Speeding up execution</w:t>
+      <w:r>
+        <w:t xml:space="preserve">The immediate objective is to analyse all 19,267 docs and assign them to </w:t>
+      </w:r>
+      <w:r>
+        <w:rPr>
+          <w:b/>
+          <w:color w:val="00B0F0"/>
+        </w:rPr>
+        <w:t>lower</w:t>
+      </w:r>
+      <w:r>
+        <w:rPr>
+          <w:color w:val="00B0F0"/>
+        </w:rPr>
+        <w:t xml:space="preserve"> </w:t>
+      </w:r>
+      <w:r>
+        <w:t xml:space="preserve">and </w:t>
+      </w:r>
+      <w:r>
+        <w:rPr>
+          <w:b/>
+          <w:color w:val="00B0F0"/>
+        </w:rPr>
+        <w:t>higher</w:t>
+      </w:r>
+      <w:r>
+        <w:rPr>
+          <w:color w:val="00B0F0"/>
+        </w:rPr>
+        <w:t xml:space="preserve"> </w:t>
+      </w:r>
+      <w:r>
+        <w:t xml:space="preserve">groups. It will take approximately </w:t>
+      </w:r>
+      <w:r>
+        <w:rPr>
+          <w:b/>
+          <w:color w:val="00B0F0"/>
+        </w:rPr>
+        <w:t>10 hours to process 5,000 new docs</w:t>
+      </w:r>
+      <w:r>
+        <w:t xml:space="preserve"> against the currently available 335 reference docs. Once this comparison is made, it will increase the reference docs and therefore the next 5</w:t>
+      </w:r>
+      <w:r>
+        <w:t>,</w:t>
+      </w:r>
+      <w:r>
+        <w:t xml:space="preserve">000 new docs will take longer. To complete the entire set, we could be looking at </w:t>
+      </w:r>
+      <w:r>
+        <w:rPr>
+          <w:b/>
+          <w:color w:val="00B0F0"/>
+        </w:rPr>
+        <w:t>50-60</w:t>
+      </w:r>
+      <w:r>
+        <w:t xml:space="preserve"> hours of CPU time plus several hours of manual processing.</w:t>
       </w:r>
     </w:p>
     <w:p>
       <w:r>
-        <w:t xml:space="preserve">Reducing the time to compare two docs by changing the methods and/or caching intermediate values must be tried. Though the present code is </w:t>
-      </w:r>
-      <w:r>
-        <w:rPr>
-          <w:b/>
-          <w:color w:val="00B0F0"/>
-        </w:rPr>
-        <w:t>25</w:t>
-      </w:r>
-      <w:r>
-        <w:rPr>
-          <w:b/>
-          <w:color w:val="00B0F0"/>
-        </w:rPr>
-        <w:t>-fold faster</w:t>
-      </w:r>
-      <w:r>
-        <w:t xml:space="preserve"> than the original that was developed using web pages, it should be speeded up by another </w:t>
-      </w:r>
-      <w:r>
-        <w:rPr>
-          <w:b/>
-          <w:color w:val="00B0F0"/>
-        </w:rPr>
-        <w:t>10</w:t>
-      </w:r>
-      <w:r>
-        <w:t xml:space="preserve"> to </w:t>
-      </w:r>
-      <w:r>
-        <w:rPr>
-          <w:b/>
-          <w:color w:val="00B0F0"/>
-        </w:rPr>
-        <w:t>8</w:t>
-      </w:r>
-      <w:r>
-        <w:rPr>
-          <w:b/>
-          <w:color w:val="00B0F0"/>
-        </w:rPr>
-        <w:t>0</w:t>
-      </w:r>
-      <w:r>
-        <w:t xml:space="preserve">-fold (i.e. </w:t>
-      </w:r>
-      <w:r>
-        <w:rPr>
-          <w:b/>
-          <w:color w:val="00B0F0"/>
-        </w:rPr>
-        <w:t>2</w:t>
-      </w:r>
-      <w:r>
-        <w:rPr>
-          <w:b/>
-          <w:color w:val="00B0F0"/>
-        </w:rPr>
-        <w:t>5</w:t>
-      </w:r>
-      <w:r>
-        <w:rPr>
-          <w:b/>
-          <w:color w:val="00B0F0"/>
-        </w:rPr>
-        <w:t>0</w:t>
-      </w:r>
-      <w:r>
-        <w:t xml:space="preserve"> to </w:t>
-      </w:r>
-      <w:r>
-        <w:rPr>
-          <w:b/>
-          <w:color w:val="00B0F0"/>
-        </w:rPr>
-        <w:t>2</w:t>
-      </w:r>
-      <w:r>
-        <w:rPr>
-          <w:b/>
-          <w:color w:val="00B0F0"/>
-        </w:rPr>
-        <w:t>,</w:t>
-      </w:r>
-      <w:r>
-        <w:rPr>
-          <w:b/>
-          <w:color w:val="00B0F0"/>
-        </w:rPr>
-        <w:t>0</w:t>
-      </w:r>
-      <w:r>
-        <w:rPr>
-          <w:b/>
-          <w:color w:val="00B0F0"/>
-        </w:rPr>
-        <w:t>00</w:t>
-      </w:r>
-      <w:r>
-        <w:t>-fold over the original</w:t>
-      </w:r>
-      <w:r>
-        <w:t>)</w:t>
-      </w:r>
-      <w:r>
-        <w:t>.</w:t>
+        <w:t>The processing is currently done on the same as the development machine. When it is running, it uses up 100% of CPU cycles and no other work is possible. We must separate the development and execution to separate servers, ideally remote Linux servers.</w:t>
       </w:r>
     </w:p>
     <w:p>
@@ -7850,93 +7815,139 @@
         <w:pStyle w:val="Heading2"/>
       </w:pPr>
       <w:r>
-        <w:t>The Vision</w:t>
+        <w:t>The Goal</w:t>
       </w:r>
     </w:p>
     <w:p>
       <w:r>
-        <w:t>Though I have not seen the original documents, a general idea about their content and format is available</w:t>
-      </w:r>
-      <w:r>
-        <w:t xml:space="preserve"> from the CSV file</w:t>
-      </w:r>
-      <w:r>
-        <w:t xml:space="preserve">. When a new document, or hundreds of documents, arrive they should be compared with a finite number of reference docs to classify. </w:t>
-      </w:r>
-      <w:r>
-        <w:rPr>
-          <w:b/>
-          <w:color w:val="00B0F0"/>
-        </w:rPr>
-        <w:t>This must happen in microseconds</w:t>
-      </w:r>
-      <w:r>
-        <w:rPr>
-          <w:b/>
-          <w:color w:val="00B0F0"/>
-        </w:rPr>
-        <w:t>.</w:t>
-      </w:r>
-      <w:r>
-        <w:t xml:space="preserve"> The current average of </w:t>
-      </w:r>
-      <w:r>
-        <w:rPr>
-          <w:b/>
-          <w:color w:val="00B0F0"/>
-        </w:rPr>
-        <w:t>20 milliseconds</w:t>
-      </w:r>
-      <w:r>
-        <w:t xml:space="preserve"> will be far too slow when it comes to hundreds, let alone thousands, of new documents. </w:t>
+        <w:t xml:space="preserve">The </w:t>
+      </w:r>
+      <w:r>
+        <w:t>goal</w:t>
+      </w:r>
+      <w:r>
+        <w:t xml:space="preserve"> is to have </w:t>
+      </w:r>
+      <w:r>
+        <w:rPr>
+          <w:b/>
+          <w:color w:val="00B0F0"/>
+        </w:rPr>
+        <w:t xml:space="preserve">a system </w:t>
+      </w:r>
+      <w:r>
+        <w:rPr>
+          <w:b/>
+          <w:color w:val="00B0F0"/>
+        </w:rPr>
+        <w:t>ready for comparing new docs as they come in</w:t>
+      </w:r>
+      <w:r>
+        <w:t xml:space="preserve"> and assign them to a </w:t>
+      </w:r>
+      <w:r>
+        <w:t>lower</w:t>
+      </w:r>
+      <w:r>
+        <w:t xml:space="preserve">, </w:t>
+      </w:r>
+      <w:r>
+        <w:t>higher</w:t>
+      </w:r>
+      <w:r>
+        <w:t xml:space="preserve"> </w:t>
+      </w:r>
+      <w:r>
+        <w:t>group</w:t>
+      </w:r>
+      <w:r>
+        <w:t xml:space="preserve"> and a top-level </w:t>
+      </w:r>
+      <w:r>
+        <w:t>group</w:t>
+      </w:r>
+      <w:r>
+        <w:t xml:space="preserve"> or “</w:t>
+      </w:r>
+      <w:r>
+        <w:rPr>
+          <w:b/>
+          <w:color w:val="00B0F0"/>
+        </w:rPr>
+        <w:t>Record Authority</w:t>
+      </w:r>
+      <w:r>
+        <w:t xml:space="preserve">”. Both </w:t>
+      </w:r>
+      <w:r>
+        <w:t xml:space="preserve">the </w:t>
+      </w:r>
+      <w:r>
+        <w:t>accuracy and execution time</w:t>
+      </w:r>
+      <w:r>
+        <w:t>s</w:t>
+      </w:r>
+      <w:r>
+        <w:t xml:space="preserve"> are </w:t>
+      </w:r>
+      <w:r>
+        <w:t xml:space="preserve">important </w:t>
+      </w:r>
+      <w:r>
+        <w:t xml:space="preserve">considerations, as there could be thousands or more docs coming in simultaneously. We must experiment and devise better ways to optimise and speed up the comparisons. </w:t>
       </w:r>
     </w:p>
     <w:p>
       <w:r>
-        <w:t>There is a large</w:t>
-      </w:r>
-      <w:r>
-        <w:rPr>
-          <w:b/>
-          <w:color w:val="00B0F0"/>
-        </w:rPr>
-        <w:t xml:space="preserve"> I/O</w:t>
-      </w:r>
-      <w:r>
-        <w:t xml:space="preserve"> component at present, which is required to monitor during development. Perhaps the execution times will improve dramatically when these I/O are eliminated.</w:t>
+        <w:t>Using an “</w:t>
+      </w:r>
+      <w:r>
+        <w:rPr>
+          <w:b/>
+          <w:color w:val="00B0F0"/>
+        </w:rPr>
+        <w:t>inclusive/exclusive</w:t>
+      </w:r>
+      <w:r>
+        <w:t>” keyword may help to place a doc in a category without calculating the CS score</w:t>
+      </w:r>
+      <w:r>
+        <w:t xml:space="preserve">, but it may involve too much </w:t>
+      </w:r>
+      <w:r>
+        <w:rPr>
+          <w:b/>
+          <w:color w:val="00B0F0"/>
+        </w:rPr>
+        <w:t>manual work</w:t>
+      </w:r>
+      <w:r>
+        <w:t xml:space="preserve"> to add these to every category</w:t>
+      </w:r>
+      <w:r>
+        <w:t>.</w:t>
+      </w:r>
+      <w:r>
+        <w:t xml:space="preserve"> Neither will it be accurate, as a doc may miss it but is still within that group.</w:t>
+      </w:r>
+      <w:r>
+        <w:t xml:space="preserve"> </w:t>
       </w:r>
     </w:p>
     <w:p>
       <w:r>
-        <w:t xml:space="preserve">The intermediate step of </w:t>
-      </w:r>
-      <w:r>
-        <w:rPr>
-          <w:b/>
-          <w:color w:val="00B0F0"/>
-        </w:rPr>
-        <w:t>NLP-processing</w:t>
-      </w:r>
-      <w:r>
-        <w:t xml:space="preserve"> to get the keywords/phrases could become a bottleneck. Must revisit my original code to work out how much overhead is involved in </w:t>
-      </w:r>
-      <w:r>
-        <w:rPr>
-          <w:noProof/>
-        </w:rPr>
-        <w:t>vectorising</w:t>
-      </w:r>
-      <w:r>
-        <w:t xml:space="preserve"> the raw document versus </w:t>
-      </w:r>
-      <w:r>
-        <w:rPr>
-          <w:noProof/>
-        </w:rPr>
-        <w:t>keyphrases</w:t>
-      </w:r>
-      <w:r>
-        <w:t>.</w:t>
+        <w:t xml:space="preserve">Other methods such as looking at the header, logo, etc. may also help. These are not depended on CS scoring and are </w:t>
+      </w:r>
+      <w:r>
+        <w:rPr>
+          <w:b/>
+          <w:color w:val="00B0F0"/>
+        </w:rPr>
+        <w:t>not part</w:t>
+      </w:r>
+      <w:r>
+        <w:t xml:space="preserve"> of the current project.</w:t>
       </w:r>
     </w:p>
     <w:p>
@@ -7944,61 +7955,284 @@
         <w:pStyle w:val="Heading2"/>
       </w:pPr>
       <w:r>
-        <w:t>Still to do</w:t>
+        <w:t>Speeding up execution</w:t>
       </w:r>
     </w:p>
     <w:p>
       <w:r>
-        <w:t xml:space="preserve">The software is still on the development platform and </w:t>
-      </w:r>
-      <w:r>
-        <w:t xml:space="preserve">is </w:t>
-      </w:r>
-      <w:r>
-        <w:t xml:space="preserve">run interactively. It must be </w:t>
-      </w:r>
-      <w:r>
-        <w:t>installed</w:t>
-      </w:r>
-      <w:r>
-        <w:t xml:space="preserve"> on remote servers and accessed via </w:t>
-      </w:r>
-      <w:r>
-        <w:rPr>
-          <w:b/>
-          <w:color w:val="00B0F0"/>
-        </w:rPr>
-        <w:t>APIs</w:t>
-      </w:r>
-      <w:r>
-        <w:rPr>
-          <w:color w:val="00B0F0"/>
-        </w:rPr>
-        <w:t xml:space="preserve"> </w:t>
-      </w:r>
-      <w:r>
-        <w:t xml:space="preserve">or </w:t>
-      </w:r>
-      <w:r>
-        <w:rPr>
-          <w:b/>
-          <w:color w:val="00B0F0"/>
-        </w:rPr>
-        <w:t>Web</w:t>
-      </w:r>
-      <w:r>
-        <w:t xml:space="preserve">. Such installation is currently impeded by the inability to install all the required Python modules on my Linux servers. </w:t>
-      </w:r>
-      <w:r>
-        <w:t>It</w:t>
-      </w:r>
-      <w:r>
-        <w:t xml:space="preserve"> must be investigated further.</w:t>
+        <w:t xml:space="preserve">Reducing the time to compare two docs by changing the methods and/or caching intermediate values must be tried. Though the present code is </w:t>
+      </w:r>
+      <w:r>
+        <w:rPr>
+          <w:b/>
+          <w:color w:val="00B0F0"/>
+        </w:rPr>
+        <w:t>25</w:t>
+      </w:r>
+      <w:r>
+        <w:rPr>
+          <w:b/>
+          <w:color w:val="00B0F0"/>
+        </w:rPr>
+        <w:t>-fold faster</w:t>
+      </w:r>
+      <w:r>
+        <w:t xml:space="preserve"> than the original that was developed using web pages, it should be speeded up by another </w:t>
+      </w:r>
+      <w:r>
+        <w:rPr>
+          <w:b/>
+          <w:color w:val="00B0F0"/>
+        </w:rPr>
+        <w:t>10</w:t>
+      </w:r>
+      <w:r>
+        <w:t xml:space="preserve"> to </w:t>
+      </w:r>
+      <w:r>
+        <w:rPr>
+          <w:b/>
+          <w:color w:val="00B0F0"/>
+        </w:rPr>
+        <w:t>8</w:t>
+      </w:r>
+      <w:r>
+        <w:rPr>
+          <w:b/>
+          <w:color w:val="00B0F0"/>
+        </w:rPr>
+        <w:t>0</w:t>
+      </w:r>
+      <w:r>
+        <w:t xml:space="preserve">-fold (i.e. </w:t>
+      </w:r>
+      <w:r>
+        <w:rPr>
+          <w:b/>
+          <w:color w:val="00B0F0"/>
+        </w:rPr>
+        <w:t>2</w:t>
+      </w:r>
+      <w:r>
+        <w:rPr>
+          <w:b/>
+          <w:color w:val="00B0F0"/>
+        </w:rPr>
+        <w:t>5</w:t>
+      </w:r>
+      <w:r>
+        <w:rPr>
+          <w:b/>
+          <w:color w:val="00B0F0"/>
+        </w:rPr>
+        <w:t>0</w:t>
+      </w:r>
+      <w:r>
+        <w:t xml:space="preserve"> to </w:t>
+      </w:r>
+      <w:r>
+        <w:rPr>
+          <w:b/>
+          <w:color w:val="00B0F0"/>
+        </w:rPr>
+        <w:t>2</w:t>
+      </w:r>
+      <w:r>
+        <w:rPr>
+          <w:b/>
+          <w:color w:val="00B0F0"/>
+        </w:rPr>
+        <w:t>,</w:t>
+      </w:r>
+      <w:r>
+        <w:rPr>
+          <w:b/>
+          <w:color w:val="00B0F0"/>
+        </w:rPr>
+        <w:t>0</w:t>
+      </w:r>
+      <w:r>
+        <w:rPr>
+          <w:b/>
+          <w:color w:val="00B0F0"/>
+        </w:rPr>
+        <w:t>00</w:t>
+      </w:r>
+      <w:r>
+        <w:t>-fold over the original</w:t>
+      </w:r>
+      <w:r>
+        <w:t>)</w:t>
+      </w:r>
+      <w:r>
+        <w:t>.</w:t>
       </w:r>
     </w:p>
     <w:p>
-      <w:bookmarkStart w:id="0" w:name="_GoBack"/>
-      <w:bookmarkEnd w:id="0"/>
+      <w:pPr>
+        <w:pStyle w:val="Heading2"/>
+      </w:pPr>
+      <w:r>
+        <w:lastRenderedPageBreak/>
+        <w:t>The Vision</w:t>
+      </w:r>
+    </w:p>
+    <w:p>
+      <w:r>
+        <w:t>Though I have not seen the original documents, a general idea about their content and format is available</w:t>
+      </w:r>
+      <w:r>
+        <w:t xml:space="preserve"> from the CSV file</w:t>
+      </w:r>
+      <w:r>
+        <w:t xml:space="preserve">. When a new document, or hundreds of documents, arrive they should be compared with a finite number of reference docs to classify. </w:t>
+      </w:r>
+      <w:r>
+        <w:rPr>
+          <w:b/>
+          <w:color w:val="00B0F0"/>
+        </w:rPr>
+        <w:t>This must happen in microseconds</w:t>
+      </w:r>
+      <w:r>
+        <w:rPr>
+          <w:b/>
+          <w:color w:val="00B0F0"/>
+        </w:rPr>
+        <w:t>.</w:t>
+      </w:r>
+      <w:r>
+        <w:t xml:space="preserve"> The current average of </w:t>
+      </w:r>
+      <w:r>
+        <w:rPr>
+          <w:b/>
+          <w:color w:val="00B0F0"/>
+        </w:rPr>
+        <w:t>20 milliseconds</w:t>
+      </w:r>
+      <w:r>
+        <w:t xml:space="preserve"> will be far too slow when it comes to hundreds, let alone thousands, of new documents. </w:t>
+      </w:r>
+    </w:p>
+    <w:p>
+      <w:r>
+        <w:t>There is a large</w:t>
+      </w:r>
+      <w:r>
+        <w:rPr>
+          <w:b/>
+          <w:color w:val="00B0F0"/>
+        </w:rPr>
+        <w:t xml:space="preserve"> I/O</w:t>
+      </w:r>
+      <w:r>
+        <w:t xml:space="preserve"> component at present, which is required to monitor during development. Perhaps the execution times will improve dramatically when these I/O are eliminated.</w:t>
+      </w:r>
+    </w:p>
+    <w:p>
+      <w:r>
+        <w:t xml:space="preserve">The intermediate step of </w:t>
+      </w:r>
+      <w:r>
+        <w:rPr>
+          <w:b/>
+          <w:color w:val="00B0F0"/>
+        </w:rPr>
+        <w:t>NLP-processing</w:t>
+      </w:r>
+      <w:r>
+        <w:t xml:space="preserve"> to get the keywords/phrases could become a bottleneck. Must revisit my original code to work out how much overhead is involved in </w:t>
+      </w:r>
+      <w:r>
+        <w:rPr>
+          <w:noProof/>
+        </w:rPr>
+        <w:t>vectorising</w:t>
+      </w:r>
+      <w:r>
+        <w:t xml:space="preserve"> the raw document versus </w:t>
+      </w:r>
+      <w:r>
+        <w:rPr>
+          <w:noProof/>
+        </w:rPr>
+        <w:t>keyphrases</w:t>
+      </w:r>
+      <w:r>
+        <w:t>.</w:t>
+      </w:r>
+    </w:p>
+    <w:p>
+      <w:pPr>
+        <w:pStyle w:val="Heading2"/>
+      </w:pPr>
+      <w:r>
+        <w:t>Still to do</w:t>
+      </w:r>
+    </w:p>
+    <w:p>
+      <w:r>
+        <w:t xml:space="preserve">The software is still on the development platform and </w:t>
+      </w:r>
+      <w:r>
+        <w:t xml:space="preserve">is </w:t>
+      </w:r>
+      <w:r>
+        <w:t xml:space="preserve">run interactively. It must be </w:t>
+      </w:r>
+      <w:r>
+        <w:t>installed</w:t>
+      </w:r>
+      <w:r>
+        <w:t xml:space="preserve"> on remote servers and accessed via </w:t>
+      </w:r>
+      <w:r>
+        <w:rPr>
+          <w:b/>
+          <w:color w:val="00B0F0"/>
+        </w:rPr>
+        <w:t>APIs</w:t>
+      </w:r>
+      <w:r>
+        <w:rPr>
+          <w:color w:val="00B0F0"/>
+        </w:rPr>
+        <w:t xml:space="preserve"> </w:t>
+      </w:r>
+      <w:r>
+        <w:t xml:space="preserve">or </w:t>
+      </w:r>
+      <w:r>
+        <w:rPr>
+          <w:b/>
+          <w:color w:val="00B0F0"/>
+        </w:rPr>
+        <w:t>Web</w:t>
+      </w:r>
+      <w:r>
+        <w:t xml:space="preserve">. Such installation is currently impeded by the inability to install all the required Python modules on my Linux servers. </w:t>
+      </w:r>
+      <w:r>
+        <w:t>It</w:t>
+      </w:r>
+      <w:r>
+        <w:t xml:space="preserve"> must be investigated further</w:t>
+      </w:r>
+      <w:r>
+        <w:rPr>
+          <w:rStyle w:val="FootnoteReference"/>
+        </w:rPr>
+        <w:footnoteReference w:id="3"/>
+      </w:r>
+      <w:r>
+        <w:t>.</w:t>
+      </w:r>
+    </w:p>
+    <w:p>
+      <w:r>
+        <w:tab/>
+      </w:r>
     </w:p>
     <w:p>
       <w:r>
@@ -8076,6 +8310,70 @@
         </w:rPr>
         <w:t>This has now been reduced to 6 milliseconds</w:t>
       </w:r>
+    </w:p>
+  </w:footnote>
+  <w:footnote w:id="2">
+    <w:p>
+      <w:pPr>
+        <w:pStyle w:val="FootnoteText"/>
+        <w:rPr>
+          <w:lang w:val="en-US"/>
+        </w:rPr>
+      </w:pPr>
+      <w:r>
+        <w:rPr>
+          <w:rStyle w:val="FootnoteReference"/>
+        </w:rPr>
+        <w:footnoteRef/>
+      </w:r>
+      <w:r>
+        <w:t xml:space="preserve"> </w:t>
+      </w:r>
+      <w:r>
+        <w:rPr>
+          <w:lang w:val="en-US"/>
+        </w:rPr>
+        <w:t xml:space="preserve">An ordered dictionary will retain the order in which items are added. It was chosen instead of normal dictionary for the ease of comparisons </w:t>
+      </w:r>
+      <w:r>
+        <w:rPr>
+          <w:lang w:val="en-US"/>
+        </w:rPr>
+        <w:t>that followed</w:t>
+      </w:r>
+      <w:r>
+        <w:rPr>
+          <w:lang w:val="en-US"/>
+        </w:rPr>
+        <w:t>.</w:t>
+      </w:r>
+    </w:p>
+  </w:footnote>
+  <w:footnote w:id="3">
+    <w:p>
+      <w:pPr>
+        <w:pStyle w:val="FootnoteText"/>
+        <w:rPr>
+          <w:lang w:val="en-US"/>
+        </w:rPr>
+      </w:pPr>
+      <w:r>
+        <w:rPr>
+          <w:rStyle w:val="FootnoteReference"/>
+        </w:rPr>
+        <w:footnoteRef/>
+      </w:r>
+      <w:r>
+        <w:t xml:space="preserve"> </w:t>
+      </w:r>
+      <w:r>
+        <w:rPr>
+          <w:lang w:val="en-US"/>
+        </w:rPr>
+        <w:t xml:space="preserve">A Linux server has been setup to run the software from command-line. </w:t>
+      </w:r>
+      <w:bookmarkStart w:id="0" w:name="_GoBack"/>
+      <w:bookmarkEnd w:id="0"/>
     </w:p>
   </w:footnote>
 </w:footnotes>
@@ -10651,7 +10949,7 @@
 </file>
 
 <file path=customXml/itemProps2.xml><?xml version="1.0" encoding="utf-8"?>
-<ds:datastoreItem xmlns:ds="http://schemas.openxmlformats.org/officeDocument/2006/customXml" ds:itemID="{9E8B5DC1-632D-4EFA-A851-A5511D3CE480}">
+<ds:datastoreItem xmlns:ds="http://schemas.openxmlformats.org/officeDocument/2006/customXml" ds:itemID="{76F3DE1D-A034-4207-B1C9-4DAD41BE274C}">
   <ds:schemaRefs>
     <ds:schemaRef ds:uri="http://schemas.openxmlformats.org/officeDocument/2006/bibliography"/>
   </ds:schemaRefs>

</xml_diff>